<commit_message>
Prepared next two lessons
</commit_message>
<xml_diff>
--- a/Tutorato UniPD/Tutor Didattico e Informativo/2024-2025/Computability - 1° Sem/Meeting 8 - 11.12/Lesson/Lesson's notes - PC written.docx
+++ b/Tutorato UniPD/Tutor Didattico e Informativo/2024-2025/Computability - 1° Sem/Meeting 8 - 11.12/Lesson/Lesson's notes - PC written.docx
@@ -128,19 +128,7 @@
         <w:rPr>
           <w:lang w:val="en-US"/>
         </w:rPr>
-        <w:t xml:space="preserve">Rice-Shapiro's theorem. Proof, examples, </w:t>
-      </w:r>
-      <w:r>
-        <w:rPr>
-          <w:lang w:val="en-US"/>
-        </w:rPr>
-        <w:t>counterexample</w:t>
-      </w:r>
-      <w:r>
-        <w:rPr>
-          <w:lang w:val="en-US"/>
-        </w:rPr>
-        <w:t xml:space="preserve"> to the</w:t>
+        <w:t>Rice-Shapiro's theorem. Proof, examples, counterexample to the</w:t>
       </w:r>
       <w:r>
         <w:rPr>
@@ -154,6 +142,2768 @@
         </w:rPr>
         <w:t>converse implication [§7.2.16]</w:t>
       </w:r>
+    </w:p>
+    <w:p>
+      <w:pPr>
+        <w:rPr>
+          <w:lang w:val="en-US"/>
+        </w:rPr>
+      </w:pPr>
+      <w:r>
+        <w:rPr>
+          <w:lang w:val="en-US"/>
+        </w:rPr>
+        <w:drawing>
+          <wp:anchor distT="0" distB="0" distL="114300" distR="114300" simplePos="0" relativeHeight="251659264" behindDoc="0" locked="0" layoutInCell="1" allowOverlap="1" wp14:anchorId="293A9DCD" wp14:editId="671B46C3">
+            <wp:simplePos x="0" y="0"/>
+            <wp:positionH relativeFrom="column">
+              <wp:posOffset>278130</wp:posOffset>
+            </wp:positionH>
+            <wp:positionV relativeFrom="paragraph">
+              <wp:posOffset>329565</wp:posOffset>
+            </wp:positionV>
+            <wp:extent cx="5914390" cy="1296670"/>
+            <wp:effectExtent l="0" t="0" r="0" b="0"/>
+            <wp:wrapSquare wrapText="bothSides"/>
+            <wp:docPr id="2035800069" name="Immagine 1" descr="Immagine che contiene testo, schermata, Carattere, linea&#10;&#10;Descrizione generata automaticamente"/>
+            <wp:cNvGraphicFramePr>
+              <a:graphicFrameLocks xmlns:a="http://schemas.openxmlformats.org/drawingml/2006/main" noChangeAspect="1"/>
+            </wp:cNvGraphicFramePr>
+            <a:graphic xmlns:a="http://schemas.openxmlformats.org/drawingml/2006/main">
+              <a:graphicData uri="http://schemas.openxmlformats.org/drawingml/2006/picture">
+                <pic:pic xmlns:pic="http://schemas.openxmlformats.org/drawingml/2006/picture">
+                  <pic:nvPicPr>
+                    <pic:cNvPr id="2035800069" name="Immagine 1" descr="Immagine che contiene testo, schermata, Carattere, linea&#10;&#10;Descrizione generata automaticamente"/>
+                    <pic:cNvPicPr/>
+                  </pic:nvPicPr>
+                  <pic:blipFill>
+                    <a:blip r:embed="rId7"/>
+                    <a:stretch>
+                      <a:fillRect/>
+                    </a:stretch>
+                  </pic:blipFill>
+                  <pic:spPr>
+                    <a:xfrm>
+                      <a:off x="0" y="0"/>
+                      <a:ext cx="5914390" cy="1296670"/>
+                    </a:xfrm>
+                    <a:prstGeom prst="rect">
+                      <a:avLst/>
+                    </a:prstGeom>
+                  </pic:spPr>
+                </pic:pic>
+              </a:graphicData>
+            </a:graphic>
+            <wp14:sizeRelH relativeFrom="margin">
+              <wp14:pctWidth>0</wp14:pctWidth>
+            </wp14:sizeRelH>
+            <wp14:sizeRelV relativeFrom="margin">
+              <wp14:pctHeight>0</wp14:pctHeight>
+            </wp14:sizeRelV>
+          </wp:anchor>
+        </w:drawing>
+      </w:r>
+      <w:r>
+        <w:rPr>
+          <w:lang w:val="en-US"/>
+        </w:rPr>
+        <w:t>Still on predicates (logical implications):</w:t>
+      </w:r>
+    </w:p>
+    <w:p>
+      <w:pPr>
+        <w:rPr>
+          <w:lang w:val="en-US"/>
+        </w:rPr>
+      </w:pPr>
+      <w:r>
+        <w:rPr>
+          <w:lang w:val="en-US"/>
+        </w:rPr>
+        <w:drawing>
+          <wp:anchor distT="0" distB="0" distL="114300" distR="114300" simplePos="0" relativeHeight="251661312" behindDoc="0" locked="0" layoutInCell="1" allowOverlap="1" wp14:anchorId="717C14DB" wp14:editId="67F80E4F">
+            <wp:simplePos x="0" y="0"/>
+            <wp:positionH relativeFrom="column">
+              <wp:posOffset>933450</wp:posOffset>
+            </wp:positionH>
+            <wp:positionV relativeFrom="paragraph">
+              <wp:posOffset>1487805</wp:posOffset>
+            </wp:positionV>
+            <wp:extent cx="4969510" cy="906145"/>
+            <wp:effectExtent l="0" t="0" r="2540" b="8255"/>
+            <wp:wrapSquare wrapText="bothSides"/>
+            <wp:docPr id="388605681" name="Immagine 1" descr="Immagine che contiene testo, Carattere, linea, schermata&#10;&#10;Descrizione generata automaticamente"/>
+            <wp:cNvGraphicFramePr>
+              <a:graphicFrameLocks xmlns:a="http://schemas.openxmlformats.org/drawingml/2006/main" noChangeAspect="1"/>
+            </wp:cNvGraphicFramePr>
+            <a:graphic xmlns:a="http://schemas.openxmlformats.org/drawingml/2006/main">
+              <a:graphicData uri="http://schemas.openxmlformats.org/drawingml/2006/picture">
+                <pic:pic xmlns:pic="http://schemas.openxmlformats.org/drawingml/2006/picture">
+                  <pic:nvPicPr>
+                    <pic:cNvPr id="388605681" name="Immagine 1" descr="Immagine che contiene testo, Carattere, linea, schermata&#10;&#10;Descrizione generata automaticamente"/>
+                    <pic:cNvPicPr/>
+                  </pic:nvPicPr>
+                  <pic:blipFill>
+                    <a:blip r:embed="rId8"/>
+                    <a:stretch>
+                      <a:fillRect/>
+                    </a:stretch>
+                  </pic:blipFill>
+                  <pic:spPr>
+                    <a:xfrm>
+                      <a:off x="0" y="0"/>
+                      <a:ext cx="4969510" cy="906145"/>
+                    </a:xfrm>
+                    <a:prstGeom prst="rect">
+                      <a:avLst/>
+                    </a:prstGeom>
+                  </pic:spPr>
+                </pic:pic>
+              </a:graphicData>
+            </a:graphic>
+            <wp14:sizeRelH relativeFrom="margin">
+              <wp14:pctWidth>0</wp14:pctWidth>
+            </wp14:sizeRelH>
+            <wp14:sizeRelV relativeFrom="margin">
+              <wp14:pctHeight>0</wp14:pctHeight>
+            </wp14:sizeRelV>
+          </wp:anchor>
+        </w:drawing>
+      </w:r>
+    </w:p>
+    <w:p>
+      <w:pPr>
+        <w:rPr>
+          <w:lang w:val="en-US"/>
+        </w:rPr>
+      </w:pPr>
+    </w:p>
+    <w:p>
+      <w:pPr>
+        <w:rPr>
+          <w:lang w:val="en-US"/>
+        </w:rPr>
+      </w:pPr>
+    </w:p>
+    <w:p>
+      <w:pPr>
+        <w:rPr>
+          <w:lang w:val="en-US"/>
+        </w:rPr>
+      </w:pPr>
+    </w:p>
+    <w:p>
+      <w:pPr>
+        <w:rPr>
+          <w:lang w:val="en-US"/>
+        </w:rPr>
+      </w:pPr>
+      <w:r>
+        <w:rPr>
+          <w:lang w:val="en-US"/>
+        </w:rPr>
+        <w:t>What does recursively enumerable mean?</w:t>
+      </w:r>
+    </w:p>
+    <w:p>
+      <w:pPr>
+        <w:pStyle w:val="Paragrafoelenco"/>
+        <w:numPr>
+          <w:ilvl w:val="0"/>
+          <w:numId w:val="5"/>
+        </w:numPr>
+        <w:rPr>
+          <w:lang w:val="en-US"/>
+        </w:rPr>
+      </w:pPr>
+      <w:r>
+        <w:rPr>
+          <w:lang w:val="en-US"/>
+        </w:rPr>
+        <w:t>There is a countable number of steps for which a function is computable</w:t>
+      </w:r>
+    </w:p>
+    <w:p>
+      <w:pPr>
+        <w:pStyle w:val="Paragrafoelenco"/>
+        <w:numPr>
+          <w:ilvl w:val="0"/>
+          <w:numId w:val="5"/>
+        </w:numPr>
+        <w:rPr>
+          <w:lang w:val="en-US"/>
+        </w:rPr>
+      </w:pPr>
+      <w:r>
+        <w:rPr>
+          <w:lang w:val="en-US"/>
+        </w:rPr>
+        <w:drawing>
+          <wp:anchor distT="0" distB="0" distL="114300" distR="114300" simplePos="0" relativeHeight="251663360" behindDoc="0" locked="0" layoutInCell="1" allowOverlap="1" wp14:anchorId="00234D91" wp14:editId="22F8F1F2">
+            <wp:simplePos x="0" y="0"/>
+            <wp:positionH relativeFrom="column">
+              <wp:posOffset>445770</wp:posOffset>
+            </wp:positionH>
+            <wp:positionV relativeFrom="paragraph">
+              <wp:posOffset>243205</wp:posOffset>
+            </wp:positionV>
+            <wp:extent cx="5533390" cy="958850"/>
+            <wp:effectExtent l="0" t="0" r="0" b="0"/>
+            <wp:wrapSquare wrapText="bothSides"/>
+            <wp:docPr id="217146198" name="Immagine 1" descr="Immagine che contiene testo, Carattere, calligrafia, bianco&#10;&#10;Descrizione generata automaticamente"/>
+            <wp:cNvGraphicFramePr>
+              <a:graphicFrameLocks xmlns:a="http://schemas.openxmlformats.org/drawingml/2006/main" noChangeAspect="1"/>
+            </wp:cNvGraphicFramePr>
+            <a:graphic xmlns:a="http://schemas.openxmlformats.org/drawingml/2006/main">
+              <a:graphicData uri="http://schemas.openxmlformats.org/drawingml/2006/picture">
+                <pic:pic xmlns:pic="http://schemas.openxmlformats.org/drawingml/2006/picture">
+                  <pic:nvPicPr>
+                    <pic:cNvPr id="217146198" name="Immagine 1" descr="Immagine che contiene testo, Carattere, calligrafia, bianco&#10;&#10;Descrizione generata automaticamente"/>
+                    <pic:cNvPicPr/>
+                  </pic:nvPicPr>
+                  <pic:blipFill>
+                    <a:blip r:embed="rId9"/>
+                    <a:stretch>
+                      <a:fillRect/>
+                    </a:stretch>
+                  </pic:blipFill>
+                  <pic:spPr>
+                    <a:xfrm>
+                      <a:off x="0" y="0"/>
+                      <a:ext cx="5533390" cy="958850"/>
+                    </a:xfrm>
+                    <a:prstGeom prst="rect">
+                      <a:avLst/>
+                    </a:prstGeom>
+                  </pic:spPr>
+                </pic:pic>
+              </a:graphicData>
+            </a:graphic>
+            <wp14:sizeRelH relativeFrom="margin">
+              <wp14:pctWidth>0</wp14:pctWidth>
+            </wp14:sizeRelH>
+            <wp14:sizeRelV relativeFrom="margin">
+              <wp14:pctHeight>0</wp14:pctHeight>
+            </wp14:sizeRelV>
+          </wp:anchor>
+        </w:drawing>
+      </w:r>
+      <w:r>
+        <w:rPr>
+          <w:lang w:val="en-US"/>
+        </w:rPr>
+        <w:t>Consequence: etymology theorem</w:t>
+      </w:r>
+    </w:p>
+    <w:p>
+      <w:pPr>
+        <w:rPr>
+          <w:lang w:val="en-US"/>
+        </w:rPr>
+      </w:pPr>
+    </w:p>
+    <w:p>
+      <w:pPr>
+        <w:rPr>
+          <w:lang w:val="en-US"/>
+        </w:rPr>
+      </w:pPr>
+    </w:p>
+    <w:p>
+      <w:pPr>
+        <w:rPr>
+          <w:lang w:val="en-US"/>
+        </w:rPr>
+      </w:pPr>
+      <w:r>
+        <w:rPr>
+          <w:lang w:val="en-US"/>
+        </w:rPr>
+        <w:drawing>
+          <wp:anchor distT="0" distB="0" distL="114300" distR="114300" simplePos="0" relativeHeight="251665408" behindDoc="0" locked="0" layoutInCell="1" allowOverlap="1" wp14:anchorId="5CBB8336" wp14:editId="683815FA">
+            <wp:simplePos x="0" y="0"/>
+            <wp:positionH relativeFrom="column">
+              <wp:posOffset>575310</wp:posOffset>
+            </wp:positionH>
+            <wp:positionV relativeFrom="paragraph">
+              <wp:posOffset>315595</wp:posOffset>
+            </wp:positionV>
+            <wp:extent cx="5220970" cy="649605"/>
+            <wp:effectExtent l="0" t="0" r="0" b="0"/>
+            <wp:wrapSquare wrapText="bothSides"/>
+            <wp:docPr id="172340355" name="Immagine 1" descr="Immagine che contiene testo, Carattere, calligrafia, bianco&#10;&#10;Descrizione generata automaticamente"/>
+            <wp:cNvGraphicFramePr>
+              <a:graphicFrameLocks xmlns:a="http://schemas.openxmlformats.org/drawingml/2006/main" noChangeAspect="1"/>
+            </wp:cNvGraphicFramePr>
+            <a:graphic xmlns:a="http://schemas.openxmlformats.org/drawingml/2006/main">
+              <a:graphicData uri="http://schemas.openxmlformats.org/drawingml/2006/picture">
+                <pic:pic xmlns:pic="http://schemas.openxmlformats.org/drawingml/2006/picture">
+                  <pic:nvPicPr>
+                    <pic:cNvPr id="172340355" name="Immagine 1" descr="Immagine che contiene testo, Carattere, calligrafia, bianco&#10;&#10;Descrizione generata automaticamente"/>
+                    <pic:cNvPicPr/>
+                  </pic:nvPicPr>
+                  <pic:blipFill>
+                    <a:blip r:embed="rId10"/>
+                    <a:stretch>
+                      <a:fillRect/>
+                    </a:stretch>
+                  </pic:blipFill>
+                  <pic:spPr>
+                    <a:xfrm>
+                      <a:off x="0" y="0"/>
+                      <a:ext cx="5220970" cy="649605"/>
+                    </a:xfrm>
+                    <a:prstGeom prst="rect">
+                      <a:avLst/>
+                    </a:prstGeom>
+                  </pic:spPr>
+                </pic:pic>
+              </a:graphicData>
+            </a:graphic>
+            <wp14:sizeRelH relativeFrom="margin">
+              <wp14:pctWidth>0</wp14:pctWidth>
+            </wp14:sizeRelH>
+            <wp14:sizeRelV relativeFrom="margin">
+              <wp14:pctHeight>0</wp14:pctHeight>
+            </wp14:sizeRelV>
+          </wp:anchor>
+        </w:drawing>
+      </w:r>
+    </w:p>
+    <w:p>
+      <w:pPr>
+        <w:rPr>
+          <w:lang w:val="en-US"/>
+        </w:rPr>
+      </w:pPr>
+    </w:p>
+    <w:p>
+      <w:pPr>
+        <w:rPr>
+          <w:lang w:val="en-US"/>
+        </w:rPr>
+      </w:pPr>
+    </w:p>
+    <w:p>
+      <w:pPr>
+        <w:spacing w:after="0"/>
+        <w:rPr>
+          <w:lang w:val="en-US"/>
+        </w:rPr>
+      </w:pPr>
+    </w:p>
+    <w:p>
+      <w:pPr>
+        <w:rPr>
+          <w:lang w:val="en-US"/>
+        </w:rPr>
+      </w:pPr>
+      <w:r>
+        <w:rPr>
+          <w:lang w:val="en-US"/>
+        </w:rPr>
+        <w:drawing>
+          <wp:anchor distT="0" distB="0" distL="114300" distR="114300" simplePos="0" relativeHeight="251667456" behindDoc="0" locked="0" layoutInCell="1" allowOverlap="1" wp14:anchorId="6513F0D4" wp14:editId="74A0E200">
+            <wp:simplePos x="0" y="0"/>
+            <wp:positionH relativeFrom="column">
+              <wp:posOffset>741680</wp:posOffset>
+            </wp:positionH>
+            <wp:positionV relativeFrom="paragraph">
+              <wp:posOffset>294640</wp:posOffset>
+            </wp:positionV>
+            <wp:extent cx="5160645" cy="571500"/>
+            <wp:effectExtent l="0" t="0" r="1905" b="0"/>
+            <wp:wrapSquare wrapText="bothSides"/>
+            <wp:docPr id="1133161064" name="Immagine 1"/>
+            <wp:cNvGraphicFramePr>
+              <a:graphicFrameLocks xmlns:a="http://schemas.openxmlformats.org/drawingml/2006/main" noChangeAspect="1"/>
+            </wp:cNvGraphicFramePr>
+            <a:graphic xmlns:a="http://schemas.openxmlformats.org/drawingml/2006/main">
+              <a:graphicData uri="http://schemas.openxmlformats.org/drawingml/2006/picture">
+                <pic:pic xmlns:pic="http://schemas.openxmlformats.org/drawingml/2006/picture">
+                  <pic:nvPicPr>
+                    <pic:cNvPr id="1133161064" name=""/>
+                    <pic:cNvPicPr/>
+                  </pic:nvPicPr>
+                  <pic:blipFill>
+                    <a:blip r:embed="rId11"/>
+                    <a:stretch>
+                      <a:fillRect/>
+                    </a:stretch>
+                  </pic:blipFill>
+                  <pic:spPr>
+                    <a:xfrm>
+                      <a:off x="0" y="0"/>
+                      <a:ext cx="5160645" cy="571500"/>
+                    </a:xfrm>
+                    <a:prstGeom prst="rect">
+                      <a:avLst/>
+                    </a:prstGeom>
+                  </pic:spPr>
+                </pic:pic>
+              </a:graphicData>
+            </a:graphic>
+            <wp14:sizeRelH relativeFrom="margin">
+              <wp14:pctWidth>0</wp14:pctWidth>
+            </wp14:sizeRelH>
+            <wp14:sizeRelV relativeFrom="margin">
+              <wp14:pctHeight>0</wp14:pctHeight>
+            </wp14:sizeRelV>
+          </wp:anchor>
+        </w:drawing>
+      </w:r>
+      <w:r>
+        <w:rPr>
+          <w:lang w:val="en-US"/>
+        </w:rPr>
+        <w:t>This is used logically in parallel with Rice’s theorem:</w:t>
+      </w:r>
+    </w:p>
+    <w:p>
+      <w:pPr>
+        <w:rPr>
+          <w:lang w:val="en-US"/>
+        </w:rPr>
+      </w:pPr>
+    </w:p>
+    <w:p>
+      <w:pPr>
+        <w:rPr>
+          <w:lang w:val="en-US"/>
+        </w:rPr>
+      </w:pPr>
+    </w:p>
+    <w:p>
+      <w:pPr>
+        <w:rPr>
+          <w:lang w:val="en-US"/>
+        </w:rPr>
+      </w:pPr>
+      <w:r>
+        <w:rPr>
+          <w:lang w:val="en-US"/>
+        </w:rPr>
+        <w:t xml:space="preserve">This is one of the two ways to prove if a set is recursive; otherwise, for the previous one, use a set for which both domain/codomain are not computable by definition </w:t>
+      </w:r>
+      <w:r>
+        <w:rPr>
+          <w:lang w:val="en-US"/>
+        </w:rPr>
+        <w:sym w:font="Wingdings" w:char="F0E0"/>
+      </w:r>
+      <w:r>
+        <w:rPr>
+          <w:lang w:val="en-US"/>
+        </w:rPr>
+        <w:t xml:space="preserve"> K, the halting set!</w:t>
+      </w:r>
+    </w:p>
+    <w:p>
+      <w:pPr>
+        <w:spacing w:after="0"/>
+        <w:rPr>
+          <w:lang w:val="en-US"/>
+        </w:rPr>
+      </w:pPr>
+      <w:r>
+        <w:rPr>
+          <w:lang w:val="en-US"/>
+        </w:rPr>
+        <w:lastRenderedPageBreak/>
+        <w:drawing>
+          <wp:anchor distT="0" distB="0" distL="114300" distR="114300" simplePos="0" relativeHeight="251669504" behindDoc="0" locked="0" layoutInCell="1" allowOverlap="1" wp14:anchorId="531CDD6F" wp14:editId="7840C99A">
+            <wp:simplePos x="0" y="0"/>
+            <wp:positionH relativeFrom="column">
+              <wp:posOffset>258445</wp:posOffset>
+            </wp:positionH>
+            <wp:positionV relativeFrom="paragraph">
+              <wp:posOffset>0</wp:posOffset>
+            </wp:positionV>
+            <wp:extent cx="5895340" cy="2202815"/>
+            <wp:effectExtent l="0" t="0" r="0" b="6985"/>
+            <wp:wrapSquare wrapText="bothSides"/>
+            <wp:docPr id="831895319" name="Immagine 1" descr="Immagine che contiene testo, Carattere, schermata, linea&#10;&#10;Descrizione generata automaticamente"/>
+            <wp:cNvGraphicFramePr>
+              <a:graphicFrameLocks xmlns:a="http://schemas.openxmlformats.org/drawingml/2006/main" noChangeAspect="1"/>
+            </wp:cNvGraphicFramePr>
+            <a:graphic xmlns:a="http://schemas.openxmlformats.org/drawingml/2006/main">
+              <a:graphicData uri="http://schemas.openxmlformats.org/drawingml/2006/picture">
+                <pic:pic xmlns:pic="http://schemas.openxmlformats.org/drawingml/2006/picture">
+                  <pic:nvPicPr>
+                    <pic:cNvPr id="831895319" name="Immagine 1" descr="Immagine che contiene testo, Carattere, schermata, linea&#10;&#10;Descrizione generata automaticamente"/>
+                    <pic:cNvPicPr/>
+                  </pic:nvPicPr>
+                  <pic:blipFill>
+                    <a:blip r:embed="rId12"/>
+                    <a:stretch>
+                      <a:fillRect/>
+                    </a:stretch>
+                  </pic:blipFill>
+                  <pic:spPr>
+                    <a:xfrm>
+                      <a:off x="0" y="0"/>
+                      <a:ext cx="5895340" cy="2202815"/>
+                    </a:xfrm>
+                    <a:prstGeom prst="rect">
+                      <a:avLst/>
+                    </a:prstGeom>
+                  </pic:spPr>
+                </pic:pic>
+              </a:graphicData>
+            </a:graphic>
+            <wp14:sizeRelH relativeFrom="margin">
+              <wp14:pctWidth>0</wp14:pctWidth>
+            </wp14:sizeRelH>
+            <wp14:sizeRelV relativeFrom="margin">
+              <wp14:pctHeight>0</wp14:pctHeight>
+            </wp14:sizeRelV>
+          </wp:anchor>
+        </w:drawing>
+      </w:r>
+    </w:p>
+    <w:p>
+      <w:pPr>
+        <w:rPr>
+          <w:lang w:val="en-US"/>
+        </w:rPr>
+      </w:pPr>
+      <w:r>
+        <w:rPr>
+          <w:lang w:val="en-US"/>
+        </w:rPr>
+        <w:t xml:space="preserve">The Rice-Shapiro theorem is a fundamental result in computability theory that characterizes the conditions under which a set of computable functions can be recursively enumerable </w:t>
+      </w:r>
+    </w:p>
+    <w:p>
+      <w:pPr>
+        <w:spacing w:after="0"/>
+        <w:rPr>
+          <w:lang w:val="en-US"/>
+        </w:rPr>
+      </w:pPr>
+      <w:r>
+        <w:rPr>
+          <w:lang w:val="en-US"/>
+        </w:rPr>
+        <w:drawing>
+          <wp:anchor distT="0" distB="0" distL="114300" distR="114300" simplePos="0" relativeHeight="251671552" behindDoc="0" locked="0" layoutInCell="1" allowOverlap="1" wp14:anchorId="61F8083E" wp14:editId="226EA9ED">
+            <wp:simplePos x="0" y="0"/>
+            <wp:positionH relativeFrom="column">
+              <wp:posOffset>73025</wp:posOffset>
+            </wp:positionH>
+            <wp:positionV relativeFrom="paragraph">
+              <wp:posOffset>706755</wp:posOffset>
+            </wp:positionV>
+            <wp:extent cx="6121400" cy="2430780"/>
+            <wp:effectExtent l="0" t="0" r="0" b="7620"/>
+            <wp:wrapSquare wrapText="bothSides"/>
+            <wp:docPr id="417697457" name="Immagine 1" descr="Immagine che contiene testo, schermata, Carattere&#10;&#10;Descrizione generata automaticamente"/>
+            <wp:cNvGraphicFramePr>
+              <a:graphicFrameLocks xmlns:a="http://schemas.openxmlformats.org/drawingml/2006/main" noChangeAspect="1"/>
+            </wp:cNvGraphicFramePr>
+            <a:graphic xmlns:a="http://schemas.openxmlformats.org/drawingml/2006/main">
+              <a:graphicData uri="http://schemas.openxmlformats.org/drawingml/2006/picture">
+                <pic:pic xmlns:pic="http://schemas.openxmlformats.org/drawingml/2006/picture">
+                  <pic:nvPicPr>
+                    <pic:cNvPr id="417697457" name="Immagine 1" descr="Immagine che contiene testo, schermata, Carattere&#10;&#10;Descrizione generata automaticamente"/>
+                    <pic:cNvPicPr/>
+                  </pic:nvPicPr>
+                  <pic:blipFill>
+                    <a:blip r:embed="rId13"/>
+                    <a:stretch>
+                      <a:fillRect/>
+                    </a:stretch>
+                  </pic:blipFill>
+                  <pic:spPr>
+                    <a:xfrm>
+                      <a:off x="0" y="0"/>
+                      <a:ext cx="6121400" cy="2430780"/>
+                    </a:xfrm>
+                    <a:prstGeom prst="rect">
+                      <a:avLst/>
+                    </a:prstGeom>
+                  </pic:spPr>
+                </pic:pic>
+              </a:graphicData>
+            </a:graphic>
+            <wp14:sizeRelH relativeFrom="margin">
+              <wp14:pctWidth>0</wp14:pctWidth>
+            </wp14:sizeRelH>
+            <wp14:sizeRelV relativeFrom="margin">
+              <wp14:pctHeight>0</wp14:pctHeight>
+            </wp14:sizeRelV>
+          </wp:anchor>
+        </w:drawing>
+      </w:r>
+      <w:r>
+        <w:rPr>
+          <w:lang w:val="en-US"/>
+        </w:rPr>
+        <w:t xml:space="preserve">It states that for a set of computable functions A </w:t>
+      </w:r>
+      <w:r>
+        <w:rPr>
+          <w:rFonts w:ascii="Cambria Math" w:hAnsi="Cambria Math" w:cs="Cambria Math"/>
+          <w:lang w:val="en-US"/>
+        </w:rPr>
+        <w:t>⊆</w:t>
+      </w:r>
+      <w:r>
+        <w:rPr>
+          <w:lang w:val="en-US"/>
+        </w:rPr>
+        <w:t xml:space="preserve"> C, if the corresponding set of indices A = {x | </w:t>
+      </w:r>
+      <w:r>
+        <w:rPr>
+          <w:rFonts w:ascii="Aptos" w:hAnsi="Aptos" w:cs="Aptos"/>
+        </w:rPr>
+        <w:t>φ</w:t>
+      </w:r>
+      <w:r>
+        <w:rPr>
+          <w:rFonts w:ascii="Cambria Math" w:hAnsi="Cambria Math" w:cs="Cambria Math"/>
+          <w:lang w:val="en-US"/>
+        </w:rPr>
+        <w:t>ₓ</w:t>
+      </w:r>
+      <w:r>
+        <w:rPr>
+          <w:lang w:val="en-US"/>
+        </w:rPr>
+        <w:t xml:space="preserve"> </w:t>
+      </w:r>
+      <w:r>
+        <w:rPr>
+          <w:rFonts w:ascii="Cambria Math" w:hAnsi="Cambria Math" w:cs="Cambria Math"/>
+          <w:lang w:val="en-US"/>
+        </w:rPr>
+        <w:t>∈</w:t>
+      </w:r>
+      <w:r>
+        <w:rPr>
+          <w:lang w:val="en-US"/>
+        </w:rPr>
+        <w:t xml:space="preserve"> A} is r.e., then for any function f, f </w:t>
+      </w:r>
+      <w:r>
+        <w:rPr>
+          <w:rFonts w:ascii="Cambria Math" w:hAnsi="Cambria Math" w:cs="Cambria Math"/>
+          <w:lang w:val="en-US"/>
+        </w:rPr>
+        <w:t>∈</w:t>
+      </w:r>
+      <w:r>
+        <w:rPr>
+          <w:lang w:val="en-US"/>
+        </w:rPr>
+        <w:t xml:space="preserve"> A if and only if there exists a finite subfunction </w:t>
+      </w:r>
+      <w:r>
+        <w:rPr>
+          <w:rFonts w:ascii="Aptos" w:hAnsi="Aptos" w:cs="Aptos"/>
+        </w:rPr>
+        <w:t>θ</w:t>
+      </w:r>
+      <w:r>
+        <w:rPr>
+          <w:lang w:val="en-US"/>
+        </w:rPr>
+        <w:t xml:space="preserve"> </w:t>
+      </w:r>
+      <w:r>
+        <w:rPr>
+          <w:rFonts w:ascii="Cambria Math" w:hAnsi="Cambria Math" w:cs="Cambria Math"/>
+          <w:lang w:val="en-US"/>
+        </w:rPr>
+        <w:t>⊆</w:t>
+      </w:r>
+      <w:r>
+        <w:rPr>
+          <w:lang w:val="en-US"/>
+        </w:rPr>
+        <w:t xml:space="preserve"> f such that </w:t>
+      </w:r>
+      <w:r>
+        <w:rPr>
+          <w:rFonts w:ascii="Aptos" w:hAnsi="Aptos" w:cs="Aptos"/>
+        </w:rPr>
+        <w:t>θ</w:t>
+      </w:r>
+      <w:r>
+        <w:rPr>
+          <w:lang w:val="en-US"/>
+        </w:rPr>
+        <w:t xml:space="preserve"> </w:t>
+      </w:r>
+      <w:r>
+        <w:rPr>
+          <w:rFonts w:ascii="Cambria Math" w:hAnsi="Cambria Math" w:cs="Cambria Math"/>
+          <w:lang w:val="en-US"/>
+        </w:rPr>
+        <w:t>∈</w:t>
+      </w:r>
+      <w:r>
+        <w:rPr>
+          <w:lang w:val="en-US"/>
+        </w:rPr>
+        <w:t xml:space="preserve"> A.</w:t>
+      </w:r>
+    </w:p>
+    <w:p>
+      <w:pPr>
+        <w:spacing w:after="0"/>
+        <w:rPr>
+          <w:lang w:val="en-US"/>
+        </w:rPr>
+      </w:pPr>
+    </w:p>
+    <w:p>
+      <w:pPr>
+        <w:numPr>
+          <w:ilvl w:val="0"/>
+          <w:numId w:val="6"/>
+        </w:numPr>
+        <w:rPr>
+          <w:lang w:val="en-US"/>
+        </w:rPr>
+      </w:pPr>
+      <w:r>
+        <w:rPr>
+          <w:lang w:val="en-US"/>
+        </w:rPr>
+        <w:t xml:space="preserve">A </w:t>
+      </w:r>
+      <w:r>
+        <w:rPr>
+          <w:rFonts w:ascii="Cambria Math" w:hAnsi="Cambria Math" w:cs="Cambria Math"/>
+          <w:lang w:val="en-US"/>
+        </w:rPr>
+        <w:t>⊆</w:t>
+      </w:r>
+      <w:r>
+        <w:rPr>
+          <w:lang w:val="en-US"/>
+        </w:rPr>
+        <w:t xml:space="preserve"> C denotes a set of computable functions.</w:t>
+      </w:r>
+    </w:p>
+    <w:p>
+      <w:pPr>
+        <w:numPr>
+          <w:ilvl w:val="0"/>
+          <w:numId w:val="6"/>
+        </w:numPr>
+        <w:rPr>
+          <w:lang w:val="en-US"/>
+        </w:rPr>
+      </w:pPr>
+      <w:r>
+        <w:rPr>
+          <w:lang w:val="en-US"/>
+        </w:rPr>
+        <w:t xml:space="preserve">A = {x | </w:t>
+      </w:r>
+      <w:r>
+        <w:t>φ</w:t>
+      </w:r>
+      <w:r>
+        <w:rPr>
+          <w:rFonts w:ascii="Cambria Math" w:hAnsi="Cambria Math" w:cs="Cambria Math"/>
+          <w:lang w:val="en-US"/>
+        </w:rPr>
+        <w:t>ₓ</w:t>
+      </w:r>
+      <w:r>
+        <w:rPr>
+          <w:lang w:val="en-US"/>
+        </w:rPr>
+        <w:t xml:space="preserve"> </w:t>
+      </w:r>
+      <w:r>
+        <w:rPr>
+          <w:rFonts w:ascii="Cambria Math" w:hAnsi="Cambria Math" w:cs="Cambria Math"/>
+          <w:lang w:val="en-US"/>
+        </w:rPr>
+        <w:t>∈</w:t>
+      </w:r>
+      <w:r>
+        <w:rPr>
+          <w:lang w:val="en-US"/>
+        </w:rPr>
+        <w:t xml:space="preserve"> A} represents the set of indices corresponding to the functions in A, where </w:t>
+      </w:r>
+      <w:r>
+        <w:rPr>
+          <w:rFonts w:ascii="Aptos" w:hAnsi="Aptos" w:cs="Aptos"/>
+        </w:rPr>
+        <w:t>φ</w:t>
+      </w:r>
+      <w:r>
+        <w:rPr>
+          <w:rFonts w:ascii="Cambria Math" w:hAnsi="Cambria Math" w:cs="Cambria Math"/>
+          <w:lang w:val="en-US"/>
+        </w:rPr>
+        <w:t>ₓ</w:t>
+      </w:r>
+      <w:r>
+        <w:rPr>
+          <w:lang w:val="en-US"/>
+        </w:rPr>
+        <w:t xml:space="preserve"> is the function computed by the x</w:t>
+      </w:r>
+      <w:r>
+        <w:rPr>
+          <w:rFonts w:ascii="Arial" w:hAnsi="Arial" w:cs="Arial"/>
+        </w:rPr>
+        <w:t>ᵗ</w:t>
+      </w:r>
+      <w:r>
+        <w:rPr>
+          <w:rFonts w:ascii="Arial" w:hAnsi="Arial" w:cs="Arial"/>
+          <w:lang w:val="en-US"/>
+        </w:rPr>
+        <w:t>ʰ</w:t>
+      </w:r>
+      <w:r>
+        <w:rPr>
+          <w:lang w:val="en-US"/>
+        </w:rPr>
+        <w:t xml:space="preserve"> program in an enumeration of computable functions.</w:t>
+      </w:r>
+    </w:p>
+    <w:p>
+      <w:pPr>
+        <w:numPr>
+          <w:ilvl w:val="0"/>
+          <w:numId w:val="6"/>
+        </w:numPr>
+        <w:rPr>
+          <w:lang w:val="en-US"/>
+        </w:rPr>
+      </w:pPr>
+      <w:r>
+        <w:rPr>
+          <w:lang w:val="en-US"/>
+        </w:rPr>
+        <w:t xml:space="preserve">f </w:t>
+      </w:r>
+      <w:r>
+        <w:rPr>
+          <w:rFonts w:ascii="Cambria Math" w:hAnsi="Cambria Math" w:cs="Cambria Math"/>
+          <w:lang w:val="en-US"/>
+        </w:rPr>
+        <w:t>∈</w:t>
+      </w:r>
+      <w:r>
+        <w:rPr>
+          <w:lang w:val="en-US"/>
+        </w:rPr>
+        <w:t xml:space="preserve"> A means that the function f belongs to the set A.</w:t>
+      </w:r>
+    </w:p>
+    <w:p>
+      <w:pPr>
+        <w:numPr>
+          <w:ilvl w:val="0"/>
+          <w:numId w:val="6"/>
+        </w:numPr>
+        <w:rPr>
+          <w:lang w:val="en-US"/>
+        </w:rPr>
+      </w:pPr>
+      <w:r>
+        <w:t>θ</w:t>
+      </w:r>
+      <w:r>
+        <w:rPr>
+          <w:lang w:val="en-US"/>
+        </w:rPr>
+        <w:t xml:space="preserve"> </w:t>
+      </w:r>
+      <w:r>
+        <w:rPr>
+          <w:rFonts w:ascii="Cambria Math" w:hAnsi="Cambria Math" w:cs="Cambria Math"/>
+          <w:lang w:val="en-US"/>
+        </w:rPr>
+        <w:t>⊆</w:t>
+      </w:r>
+      <w:r>
+        <w:rPr>
+          <w:lang w:val="en-US"/>
+        </w:rPr>
+        <w:t xml:space="preserve"> f denotes that </w:t>
+      </w:r>
+      <w:r>
+        <w:rPr>
+          <w:rFonts w:ascii="Aptos" w:hAnsi="Aptos" w:cs="Aptos"/>
+        </w:rPr>
+        <w:t>θ</w:t>
+      </w:r>
+      <w:r>
+        <w:rPr>
+          <w:lang w:val="en-US"/>
+        </w:rPr>
+        <w:t xml:space="preserve"> is a subfunction of f, i.e., dom(</w:t>
+      </w:r>
+      <w:r>
+        <w:rPr>
+          <w:rFonts w:ascii="Aptos" w:hAnsi="Aptos" w:cs="Aptos"/>
+        </w:rPr>
+        <w:t>θ</w:t>
+      </w:r>
+      <w:r>
+        <w:rPr>
+          <w:lang w:val="en-US"/>
+        </w:rPr>
+        <w:t xml:space="preserve">) </w:t>
+      </w:r>
+      <w:r>
+        <w:rPr>
+          <w:rFonts w:ascii="Cambria Math" w:hAnsi="Cambria Math" w:cs="Cambria Math"/>
+          <w:lang w:val="en-US"/>
+        </w:rPr>
+        <w:t>⊆</w:t>
+      </w:r>
+      <w:r>
+        <w:rPr>
+          <w:lang w:val="en-US"/>
+        </w:rPr>
+        <w:t xml:space="preserve"> dom(f) and for all x </w:t>
+      </w:r>
+      <w:r>
+        <w:rPr>
+          <w:rFonts w:ascii="Cambria Math" w:hAnsi="Cambria Math" w:cs="Cambria Math"/>
+          <w:lang w:val="en-US"/>
+        </w:rPr>
+        <w:t>∈</w:t>
+      </w:r>
+      <w:r>
+        <w:rPr>
+          <w:lang w:val="en-US"/>
+        </w:rPr>
+        <w:t xml:space="preserve"> dom(</w:t>
+      </w:r>
+      <w:r>
+        <w:rPr>
+          <w:rFonts w:ascii="Aptos" w:hAnsi="Aptos" w:cs="Aptos"/>
+        </w:rPr>
+        <w:t>θ</w:t>
+      </w:r>
+      <w:r>
+        <w:rPr>
+          <w:lang w:val="en-US"/>
+        </w:rPr>
+        <w:t xml:space="preserve">), </w:t>
+      </w:r>
+      <w:r>
+        <w:rPr>
+          <w:rFonts w:ascii="Aptos" w:hAnsi="Aptos" w:cs="Aptos"/>
+        </w:rPr>
+        <w:t>θ</w:t>
+      </w:r>
+      <w:r>
+        <w:rPr>
+          <w:lang w:val="en-US"/>
+        </w:rPr>
+        <w:t xml:space="preserve">(x) = f(x). In other words, </w:t>
+      </w:r>
+      <w:r>
+        <w:rPr>
+          <w:rFonts w:ascii="Aptos" w:hAnsi="Aptos" w:cs="Aptos"/>
+        </w:rPr>
+        <w:t>θ</w:t>
+      </w:r>
+      <w:r>
+        <w:rPr>
+          <w:lang w:val="en-US"/>
+        </w:rPr>
+        <w:t xml:space="preserve"> agrees with f wherever </w:t>
+      </w:r>
+      <w:r>
+        <w:rPr>
+          <w:rFonts w:ascii="Aptos" w:hAnsi="Aptos" w:cs="Aptos"/>
+        </w:rPr>
+        <w:t>θ</w:t>
+      </w:r>
+      <w:r>
+        <w:rPr>
+          <w:lang w:val="en-US"/>
+        </w:rPr>
+        <w:t xml:space="preserve"> is defined.</w:t>
+      </w:r>
+    </w:p>
+    <w:p>
+      <w:pPr>
+        <w:numPr>
+          <w:ilvl w:val="0"/>
+          <w:numId w:val="6"/>
+        </w:numPr>
+        <w:rPr>
+          <w:lang w:val="en-US"/>
+        </w:rPr>
+      </w:pPr>
+      <w:r>
+        <w:t>θ</w:t>
+      </w:r>
+      <w:r>
+        <w:rPr>
+          <w:lang w:val="en-US"/>
+        </w:rPr>
+        <w:t xml:space="preserve"> </w:t>
+      </w:r>
+      <w:r>
+        <w:rPr>
+          <w:rFonts w:ascii="Cambria Math" w:hAnsi="Cambria Math" w:cs="Cambria Math"/>
+          <w:lang w:val="en-US"/>
+        </w:rPr>
+        <w:t>∈</w:t>
+      </w:r>
+      <w:r>
+        <w:rPr>
+          <w:lang w:val="en-US"/>
+        </w:rPr>
+        <w:t xml:space="preserve"> A signifies that the subfunction </w:t>
+      </w:r>
+      <w:r>
+        <w:rPr>
+          <w:rFonts w:ascii="Aptos" w:hAnsi="Aptos" w:cs="Aptos"/>
+        </w:rPr>
+        <w:t>θ</w:t>
+      </w:r>
+      <w:r>
+        <w:rPr>
+          <w:lang w:val="en-US"/>
+        </w:rPr>
+        <w:t xml:space="preserve"> belongs to the set A.</w:t>
+      </w:r>
+    </w:p>
+    <w:p>
+      <w:pPr>
+        <w:rPr>
+          <w:lang w:val="en-US"/>
+        </w:rPr>
+      </w:pPr>
+    </w:p>
+    <w:p>
+      <w:pPr>
+        <w:rPr>
+          <w:lang w:val="en-US"/>
+        </w:rPr>
+      </w:pPr>
+      <w:r>
+        <w:rPr>
+          <w:lang w:val="en-US"/>
+        </w:rPr>
+        <w:lastRenderedPageBreak/>
+        <w:drawing>
+          <wp:anchor distT="0" distB="0" distL="114300" distR="114300" simplePos="0" relativeHeight="251673600" behindDoc="0" locked="0" layoutInCell="1" allowOverlap="1" wp14:anchorId="54D5A028" wp14:editId="27F327B5">
+            <wp:simplePos x="0" y="0"/>
+            <wp:positionH relativeFrom="column">
+              <wp:posOffset>358140</wp:posOffset>
+            </wp:positionH>
+            <wp:positionV relativeFrom="paragraph">
+              <wp:posOffset>0</wp:posOffset>
+            </wp:positionV>
+            <wp:extent cx="6120130" cy="1993900"/>
+            <wp:effectExtent l="0" t="0" r="0" b="6350"/>
+            <wp:wrapSquare wrapText="bothSides"/>
+            <wp:docPr id="678429199" name="Immagine 1"/>
+            <wp:cNvGraphicFramePr>
+              <a:graphicFrameLocks xmlns:a="http://schemas.openxmlformats.org/drawingml/2006/main" noChangeAspect="1"/>
+            </wp:cNvGraphicFramePr>
+            <a:graphic xmlns:a="http://schemas.openxmlformats.org/drawingml/2006/main">
+              <a:graphicData uri="http://schemas.openxmlformats.org/drawingml/2006/picture">
+                <pic:pic xmlns:pic="http://schemas.openxmlformats.org/drawingml/2006/picture">
+                  <pic:nvPicPr>
+                    <pic:cNvPr id="678429199" name=""/>
+                    <pic:cNvPicPr/>
+                  </pic:nvPicPr>
+                  <pic:blipFill>
+                    <a:blip r:embed="rId14"/>
+                    <a:stretch>
+                      <a:fillRect/>
+                    </a:stretch>
+                  </pic:blipFill>
+                  <pic:spPr>
+                    <a:xfrm>
+                      <a:off x="0" y="0"/>
+                      <a:ext cx="6120130" cy="1993900"/>
+                    </a:xfrm>
+                    <a:prstGeom prst="rect">
+                      <a:avLst/>
+                    </a:prstGeom>
+                  </pic:spPr>
+                </pic:pic>
+              </a:graphicData>
+            </a:graphic>
+          </wp:anchor>
+        </w:drawing>
+      </w:r>
+    </w:p>
+    <w:p>
+      <w:pPr>
+        <w:rPr>
+          <w:lang w:val="en-US"/>
+        </w:rPr>
+      </w:pPr>
+    </w:p>
+    <w:p>
+      <w:pPr>
+        <w:rPr>
+          <w:lang w:val="en-US"/>
+        </w:rPr>
+      </w:pPr>
+    </w:p>
+    <w:p>
+      <w:pPr>
+        <w:rPr>
+          <w:lang w:val="en-US"/>
+        </w:rPr>
+      </w:pPr>
+    </w:p>
+    <w:p>
+      <w:pPr>
+        <w:rPr>
+          <w:lang w:val="en-US"/>
+        </w:rPr>
+      </w:pPr>
+    </w:p>
+    <w:p>
+      <w:pPr>
+        <w:rPr>
+          <w:lang w:val="en-US"/>
+        </w:rPr>
+      </w:pPr>
+    </w:p>
+    <w:p>
+      <w:pPr>
+        <w:rPr>
+          <w:lang w:val="en-US"/>
+        </w:rPr>
+      </w:pPr>
+      <w:r>
+        <w:drawing>
+          <wp:anchor distT="0" distB="0" distL="114300" distR="114300" simplePos="0" relativeHeight="251675648" behindDoc="0" locked="0" layoutInCell="1" allowOverlap="1" wp14:anchorId="74A363C6" wp14:editId="69EF43D4">
+            <wp:simplePos x="0" y="0"/>
+            <wp:positionH relativeFrom="column">
+              <wp:posOffset>1093470</wp:posOffset>
+            </wp:positionH>
+            <wp:positionV relativeFrom="paragraph">
+              <wp:posOffset>251460</wp:posOffset>
+            </wp:positionV>
+            <wp:extent cx="4900930" cy="1094740"/>
+            <wp:effectExtent l="0" t="0" r="0" b="0"/>
+            <wp:wrapSquare wrapText="bothSides"/>
+            <wp:docPr id="1258151155" name="Immagine 1" descr="Immagine che contiene testo, Carattere, calligrafia, bianco&#10;&#10;Descrizione generata automaticamente"/>
+            <wp:cNvGraphicFramePr>
+              <a:graphicFrameLocks xmlns:a="http://schemas.openxmlformats.org/drawingml/2006/main" noChangeAspect="1"/>
+            </wp:cNvGraphicFramePr>
+            <a:graphic xmlns:a="http://schemas.openxmlformats.org/drawingml/2006/main">
+              <a:graphicData uri="http://schemas.openxmlformats.org/drawingml/2006/picture">
+                <pic:pic xmlns:pic="http://schemas.openxmlformats.org/drawingml/2006/picture">
+                  <pic:nvPicPr>
+                    <pic:cNvPr id="1258151155" name="Immagine 1" descr="Immagine che contiene testo, Carattere, calligrafia, bianco&#10;&#10;Descrizione generata automaticamente"/>
+                    <pic:cNvPicPr/>
+                  </pic:nvPicPr>
+                  <pic:blipFill>
+                    <a:blip r:embed="rId15"/>
+                    <a:stretch>
+                      <a:fillRect/>
+                    </a:stretch>
+                  </pic:blipFill>
+                  <pic:spPr>
+                    <a:xfrm>
+                      <a:off x="0" y="0"/>
+                      <a:ext cx="4900930" cy="1094740"/>
+                    </a:xfrm>
+                    <a:prstGeom prst="rect">
+                      <a:avLst/>
+                    </a:prstGeom>
+                  </pic:spPr>
+                </pic:pic>
+              </a:graphicData>
+            </a:graphic>
+            <wp14:sizeRelH relativeFrom="margin">
+              <wp14:pctWidth>0</wp14:pctWidth>
+            </wp14:sizeRelH>
+            <wp14:sizeRelV relativeFrom="margin">
+              <wp14:pctHeight>0</wp14:pctHeight>
+            </wp14:sizeRelV>
+          </wp:anchor>
+        </w:drawing>
+      </w:r>
+    </w:p>
+    <w:p/>
+    <w:p/>
+    <w:p/>
+    <w:p/>
+    <w:p>
+      <w:pPr>
+        <w:rPr>
+          <w:lang w:val="en-US"/>
+        </w:rPr>
+      </w:pPr>
+      <w:r>
+        <w:rPr>
+          <w:lang w:val="en-US"/>
+        </w:rPr>
+        <w:drawing>
+          <wp:anchor distT="0" distB="0" distL="114300" distR="114300" simplePos="0" relativeHeight="251687936" behindDoc="0" locked="0" layoutInCell="1" allowOverlap="1" wp14:anchorId="6230BF06" wp14:editId="2E5E55BD">
+            <wp:simplePos x="0" y="0"/>
+            <wp:positionH relativeFrom="column">
+              <wp:posOffset>529590</wp:posOffset>
+            </wp:positionH>
+            <wp:positionV relativeFrom="paragraph">
+              <wp:posOffset>2872740</wp:posOffset>
+            </wp:positionV>
+            <wp:extent cx="5533390" cy="2292985"/>
+            <wp:effectExtent l="0" t="0" r="0" b="0"/>
+            <wp:wrapSquare wrapText="bothSides"/>
+            <wp:docPr id="342466668" name="Immagine 1" descr="Immagine che contiene testo, schermata, Carattere, algebra&#10;&#10;Descrizione generata automaticamente"/>
+            <wp:cNvGraphicFramePr>
+              <a:graphicFrameLocks xmlns:a="http://schemas.openxmlformats.org/drawingml/2006/main" noChangeAspect="1"/>
+            </wp:cNvGraphicFramePr>
+            <a:graphic xmlns:a="http://schemas.openxmlformats.org/drawingml/2006/main">
+              <a:graphicData uri="http://schemas.openxmlformats.org/drawingml/2006/picture">
+                <pic:pic xmlns:pic="http://schemas.openxmlformats.org/drawingml/2006/picture">
+                  <pic:nvPicPr>
+                    <pic:cNvPr id="342466668" name="Immagine 1" descr="Immagine che contiene testo, schermata, Carattere, algebra&#10;&#10;Descrizione generata automaticamente"/>
+                    <pic:cNvPicPr/>
+                  </pic:nvPicPr>
+                  <pic:blipFill>
+                    <a:blip r:embed="rId16"/>
+                    <a:stretch>
+                      <a:fillRect/>
+                    </a:stretch>
+                  </pic:blipFill>
+                  <pic:spPr>
+                    <a:xfrm>
+                      <a:off x="0" y="0"/>
+                      <a:ext cx="5533390" cy="2292985"/>
+                    </a:xfrm>
+                    <a:prstGeom prst="rect">
+                      <a:avLst/>
+                    </a:prstGeom>
+                  </pic:spPr>
+                </pic:pic>
+              </a:graphicData>
+            </a:graphic>
+            <wp14:sizeRelH relativeFrom="margin">
+              <wp14:pctWidth>0</wp14:pctWidth>
+            </wp14:sizeRelH>
+            <wp14:sizeRelV relativeFrom="margin">
+              <wp14:pctHeight>0</wp14:pctHeight>
+            </wp14:sizeRelV>
+          </wp:anchor>
+        </w:drawing>
+      </w:r>
+      <w:r>
+        <w:drawing>
+          <wp:anchor distT="0" distB="0" distL="114300" distR="114300" simplePos="0" relativeHeight="251685888" behindDoc="0" locked="0" layoutInCell="1" allowOverlap="1" wp14:anchorId="675C7BE5" wp14:editId="1CFEE8D6">
+            <wp:simplePos x="0" y="0"/>
+            <wp:positionH relativeFrom="column">
+              <wp:posOffset>529590</wp:posOffset>
+            </wp:positionH>
+            <wp:positionV relativeFrom="paragraph">
+              <wp:posOffset>328930</wp:posOffset>
+            </wp:positionV>
+            <wp:extent cx="5624830" cy="2341245"/>
+            <wp:effectExtent l="0" t="0" r="0" b="1905"/>
+            <wp:wrapSquare wrapText="bothSides"/>
+            <wp:docPr id="2047917551" name="Immagine 1" descr="Immagine che contiene testo, schermata, Carattere, algebra&#10;&#10;Descrizione generata automaticamente"/>
+            <wp:cNvGraphicFramePr>
+              <a:graphicFrameLocks xmlns:a="http://schemas.openxmlformats.org/drawingml/2006/main" noChangeAspect="1"/>
+            </wp:cNvGraphicFramePr>
+            <a:graphic xmlns:a="http://schemas.openxmlformats.org/drawingml/2006/main">
+              <a:graphicData uri="http://schemas.openxmlformats.org/drawingml/2006/picture">
+                <pic:pic xmlns:pic="http://schemas.openxmlformats.org/drawingml/2006/picture">
+                  <pic:nvPicPr>
+                    <pic:cNvPr id="2047917551" name="Immagine 1" descr="Immagine che contiene testo, schermata, Carattere, algebra&#10;&#10;Descrizione generata automaticamente"/>
+                    <pic:cNvPicPr/>
+                  </pic:nvPicPr>
+                  <pic:blipFill>
+                    <a:blip r:embed="rId17"/>
+                    <a:stretch>
+                      <a:fillRect/>
+                    </a:stretch>
+                  </pic:blipFill>
+                  <pic:spPr>
+                    <a:xfrm>
+                      <a:off x="0" y="0"/>
+                      <a:ext cx="5624830" cy="2341245"/>
+                    </a:xfrm>
+                    <a:prstGeom prst="rect">
+                      <a:avLst/>
+                    </a:prstGeom>
+                  </pic:spPr>
+                </pic:pic>
+              </a:graphicData>
+            </a:graphic>
+            <wp14:sizeRelH relativeFrom="margin">
+              <wp14:pctWidth>0</wp14:pctWidth>
+            </wp14:sizeRelH>
+            <wp14:sizeRelV relativeFrom="margin">
+              <wp14:pctHeight>0</wp14:pctHeight>
+            </wp14:sizeRelV>
+          </wp:anchor>
+        </w:drawing>
+      </w:r>
+      <w:r>
+        <w:rPr>
+          <w:lang w:val="en-US"/>
+        </w:rPr>
+        <w:t>Let’s go n</w:t>
+      </w:r>
+      <w:r>
+        <w:rPr>
+          <w:lang w:val="en-US"/>
+        </w:rPr>
+        <w:t>ow see many examples:</w:t>
+      </w:r>
+    </w:p>
+    <w:p>
+      <w:pPr>
+        <w:rPr>
+          <w:lang w:val="en-US"/>
+        </w:rPr>
+      </w:pPr>
+    </w:p>
+    <w:p>
+      <w:pPr>
+        <w:rPr>
+          <w:lang w:val="en-US"/>
+        </w:rPr>
+      </w:pPr>
+    </w:p>
+    <w:p>
+      <w:pPr>
+        <w:rPr>
+          <w:lang w:val="en-US"/>
+        </w:rPr>
+      </w:pPr>
+    </w:p>
+    <w:p>
+      <w:pPr>
+        <w:rPr>
+          <w:lang w:val="en-US"/>
+        </w:rPr>
+      </w:pPr>
+    </w:p>
+    <w:p>
+      <w:pPr>
+        <w:rPr>
+          <w:lang w:val="en-US"/>
+        </w:rPr>
+      </w:pPr>
+    </w:p>
+    <w:p>
+      <w:pPr>
+        <w:rPr>
+          <w:lang w:val="en-US"/>
+        </w:rPr>
+      </w:pPr>
+    </w:p>
+    <w:p>
+      <w:pPr>
+        <w:rPr>
+          <w:lang w:val="en-US"/>
+        </w:rPr>
+      </w:pPr>
+    </w:p>
+    <w:p>
+      <w:pPr>
+        <w:rPr>
+          <w:lang w:val="en-US"/>
+        </w:rPr>
+      </w:pPr>
+    </w:p>
+    <w:p>
+      <w:pPr>
+        <w:rPr>
+          <w:lang w:val="en-US"/>
+        </w:rPr>
+      </w:pPr>
+    </w:p>
+    <w:p>
+      <w:pPr>
+        <w:rPr>
+          <w:lang w:val="en-US"/>
+        </w:rPr>
+      </w:pPr>
+      <w:r>
+        <w:rPr>
+          <w:lang w:val="en-US"/>
+        </w:rPr>
+        <w:br w:type="page"/>
+      </w:r>
+    </w:p>
+    <w:p>
+      <w:pPr>
+        <w:spacing w:after="0"/>
+        <w:rPr>
+          <w:lang w:val="en-US"/>
+        </w:rPr>
+      </w:pPr>
+      <w:r>
+        <w:rPr>
+          <w:lang w:val="en-US"/>
+        </w:rPr>
+        <w:lastRenderedPageBreak/>
+        <w:drawing>
+          <wp:anchor distT="0" distB="0" distL="114300" distR="114300" simplePos="0" relativeHeight="251689984" behindDoc="0" locked="0" layoutInCell="1" allowOverlap="1" wp14:anchorId="6CCA7A48" wp14:editId="73089965">
+            <wp:simplePos x="0" y="0"/>
+            <wp:positionH relativeFrom="column">
+              <wp:posOffset>320040</wp:posOffset>
+            </wp:positionH>
+            <wp:positionV relativeFrom="paragraph">
+              <wp:posOffset>0</wp:posOffset>
+            </wp:positionV>
+            <wp:extent cx="6120130" cy="5190490"/>
+            <wp:effectExtent l="0" t="0" r="0" b="0"/>
+            <wp:wrapSquare wrapText="bothSides"/>
+            <wp:docPr id="1526200029" name="Immagine 1" descr="Immagine che contiene testo, schermata, Carattere, numero&#10;&#10;Descrizione generata automaticamente"/>
+            <wp:cNvGraphicFramePr>
+              <a:graphicFrameLocks xmlns:a="http://schemas.openxmlformats.org/drawingml/2006/main" noChangeAspect="1"/>
+            </wp:cNvGraphicFramePr>
+            <a:graphic xmlns:a="http://schemas.openxmlformats.org/drawingml/2006/main">
+              <a:graphicData uri="http://schemas.openxmlformats.org/drawingml/2006/picture">
+                <pic:pic xmlns:pic="http://schemas.openxmlformats.org/drawingml/2006/picture">
+                  <pic:nvPicPr>
+                    <pic:cNvPr id="1526200029" name="Immagine 1" descr="Immagine che contiene testo, schermata, Carattere, numero&#10;&#10;Descrizione generata automaticamente"/>
+                    <pic:cNvPicPr/>
+                  </pic:nvPicPr>
+                  <pic:blipFill>
+                    <a:blip r:embed="rId18"/>
+                    <a:stretch>
+                      <a:fillRect/>
+                    </a:stretch>
+                  </pic:blipFill>
+                  <pic:spPr>
+                    <a:xfrm>
+                      <a:off x="0" y="0"/>
+                      <a:ext cx="6120130" cy="5190490"/>
+                    </a:xfrm>
+                    <a:prstGeom prst="rect">
+                      <a:avLst/>
+                    </a:prstGeom>
+                  </pic:spPr>
+                </pic:pic>
+              </a:graphicData>
+            </a:graphic>
+          </wp:anchor>
+        </w:drawing>
+      </w:r>
+    </w:p>
+    <w:p>
+      <w:pPr>
+        <w:rPr>
+          <w:lang w:val="en-US"/>
+        </w:rPr>
+      </w:pPr>
+      <w:r>
+        <w:drawing>
+          <wp:anchor distT="0" distB="0" distL="114300" distR="114300" simplePos="0" relativeHeight="251683840" behindDoc="0" locked="0" layoutInCell="1" allowOverlap="1" wp14:anchorId="22EB799C" wp14:editId="4AB3849E">
+            <wp:simplePos x="0" y="0"/>
+            <wp:positionH relativeFrom="column">
+              <wp:posOffset>205740</wp:posOffset>
+            </wp:positionH>
+            <wp:positionV relativeFrom="paragraph">
+              <wp:posOffset>2285365</wp:posOffset>
+            </wp:positionV>
+            <wp:extent cx="6120130" cy="1274445"/>
+            <wp:effectExtent l="0" t="0" r="0" b="1905"/>
+            <wp:wrapSquare wrapText="bothSides"/>
+            <wp:docPr id="2127386257" name="Immagine 1" descr="Immagine che contiene testo, Carattere, linea, algebra&#10;&#10;Descrizione generata automaticamente"/>
+            <wp:cNvGraphicFramePr>
+              <a:graphicFrameLocks xmlns:a="http://schemas.openxmlformats.org/drawingml/2006/main" noChangeAspect="1"/>
+            </wp:cNvGraphicFramePr>
+            <a:graphic xmlns:a="http://schemas.openxmlformats.org/drawingml/2006/main">
+              <a:graphicData uri="http://schemas.openxmlformats.org/drawingml/2006/picture">
+                <pic:pic xmlns:pic="http://schemas.openxmlformats.org/drawingml/2006/picture">
+                  <pic:nvPicPr>
+                    <pic:cNvPr id="2127386257" name="Immagine 1" descr="Immagine che contiene testo, Carattere, linea, algebra&#10;&#10;Descrizione generata automaticamente"/>
+                    <pic:cNvPicPr/>
+                  </pic:nvPicPr>
+                  <pic:blipFill>
+                    <a:blip r:embed="rId19"/>
+                    <a:stretch>
+                      <a:fillRect/>
+                    </a:stretch>
+                  </pic:blipFill>
+                  <pic:spPr>
+                    <a:xfrm>
+                      <a:off x="0" y="0"/>
+                      <a:ext cx="6120130" cy="1274445"/>
+                    </a:xfrm>
+                    <a:prstGeom prst="rect">
+                      <a:avLst/>
+                    </a:prstGeom>
+                  </pic:spPr>
+                </pic:pic>
+              </a:graphicData>
+            </a:graphic>
+          </wp:anchor>
+        </w:drawing>
+      </w:r>
+      <w:r>
+        <w:drawing>
+          <wp:anchor distT="0" distB="0" distL="114300" distR="114300" simplePos="0" relativeHeight="251681792" behindDoc="0" locked="0" layoutInCell="1" allowOverlap="1" wp14:anchorId="4BFA7751" wp14:editId="3903A7EC">
+            <wp:simplePos x="0" y="0"/>
+            <wp:positionH relativeFrom="column">
+              <wp:posOffset>259080</wp:posOffset>
+            </wp:positionH>
+            <wp:positionV relativeFrom="paragraph">
+              <wp:posOffset>317500</wp:posOffset>
+            </wp:positionV>
+            <wp:extent cx="6120130" cy="1872615"/>
+            <wp:effectExtent l="0" t="0" r="0" b="0"/>
+            <wp:wrapSquare wrapText="bothSides"/>
+            <wp:docPr id="1796174915" name="Immagine 1" descr="Immagine che contiene testo, schermata, Carattere, algebra&#10;&#10;Descrizione generata automaticamente"/>
+            <wp:cNvGraphicFramePr>
+              <a:graphicFrameLocks xmlns:a="http://schemas.openxmlformats.org/drawingml/2006/main" noChangeAspect="1"/>
+            </wp:cNvGraphicFramePr>
+            <a:graphic xmlns:a="http://schemas.openxmlformats.org/drawingml/2006/main">
+              <a:graphicData uri="http://schemas.openxmlformats.org/drawingml/2006/picture">
+                <pic:pic xmlns:pic="http://schemas.openxmlformats.org/drawingml/2006/picture">
+                  <pic:nvPicPr>
+                    <pic:cNvPr id="1796174915" name="Immagine 1" descr="Immagine che contiene testo, schermata, Carattere, algebra&#10;&#10;Descrizione generata automaticamente"/>
+                    <pic:cNvPicPr/>
+                  </pic:nvPicPr>
+                  <pic:blipFill>
+                    <a:blip r:embed="rId20"/>
+                    <a:stretch>
+                      <a:fillRect/>
+                    </a:stretch>
+                  </pic:blipFill>
+                  <pic:spPr>
+                    <a:xfrm>
+                      <a:off x="0" y="0"/>
+                      <a:ext cx="6120130" cy="1872615"/>
+                    </a:xfrm>
+                    <a:prstGeom prst="rect">
+                      <a:avLst/>
+                    </a:prstGeom>
+                  </pic:spPr>
+                </pic:pic>
+              </a:graphicData>
+            </a:graphic>
+          </wp:anchor>
+        </w:drawing>
+      </w:r>
+      <w:r>
+        <w:rPr>
+          <w:lang w:val="en-US"/>
+        </w:rPr>
+        <w:t>Other similar recursiveness exercises:</w:t>
+      </w:r>
+    </w:p>
+    <w:p>
+      <w:pPr>
+        <w:rPr>
+          <w:lang w:val="en-US"/>
+        </w:rPr>
+      </w:pPr>
+      <w:r>
+        <w:rPr>
+          <w:lang w:val="en-US"/>
+        </w:rPr>
+        <w:lastRenderedPageBreak/>
+        <w:t>Smn-theorem:</w:t>
+      </w:r>
+    </w:p>
+    <w:p>
+      <w:r>
+        <w:drawing>
+          <wp:anchor distT="0" distB="0" distL="114300" distR="114300" simplePos="0" relativeHeight="251677696" behindDoc="0" locked="0" layoutInCell="1" allowOverlap="1" wp14:anchorId="04BBE486" wp14:editId="03D00335">
+            <wp:simplePos x="0" y="0"/>
+            <wp:positionH relativeFrom="column">
+              <wp:posOffset>864870</wp:posOffset>
+            </wp:positionH>
+            <wp:positionV relativeFrom="paragraph">
+              <wp:posOffset>100330</wp:posOffset>
+            </wp:positionV>
+            <wp:extent cx="5388610" cy="3413760"/>
+            <wp:effectExtent l="0" t="0" r="2540" b="0"/>
+            <wp:wrapSquare wrapText="bothSides"/>
+            <wp:docPr id="401935872" name="Immagine 1" descr="Immagine che contiene testo, calligrafia, Carattere, diagramma&#10;&#10;Descrizione generata automaticamente"/>
+            <wp:cNvGraphicFramePr>
+              <a:graphicFrameLocks xmlns:a="http://schemas.openxmlformats.org/drawingml/2006/main" noChangeAspect="1"/>
+            </wp:cNvGraphicFramePr>
+            <a:graphic xmlns:a="http://schemas.openxmlformats.org/drawingml/2006/main">
+              <a:graphicData uri="http://schemas.openxmlformats.org/drawingml/2006/picture">
+                <pic:pic xmlns:pic="http://schemas.openxmlformats.org/drawingml/2006/picture">
+                  <pic:nvPicPr>
+                    <pic:cNvPr id="401935872" name="Immagine 1" descr="Immagine che contiene testo, calligrafia, Carattere, diagramma&#10;&#10;Descrizione generata automaticamente"/>
+                    <pic:cNvPicPr/>
+                  </pic:nvPicPr>
+                  <pic:blipFill>
+                    <a:blip r:embed="rId21"/>
+                    <a:stretch>
+                      <a:fillRect/>
+                    </a:stretch>
+                  </pic:blipFill>
+                  <pic:spPr>
+                    <a:xfrm>
+                      <a:off x="0" y="0"/>
+                      <a:ext cx="5388610" cy="3413760"/>
+                    </a:xfrm>
+                    <a:prstGeom prst="rect">
+                      <a:avLst/>
+                    </a:prstGeom>
+                  </pic:spPr>
+                </pic:pic>
+              </a:graphicData>
+            </a:graphic>
+            <wp14:sizeRelH relativeFrom="margin">
+              <wp14:pctWidth>0</wp14:pctWidth>
+            </wp14:sizeRelH>
+            <wp14:sizeRelV relativeFrom="margin">
+              <wp14:pctHeight>0</wp14:pctHeight>
+            </wp14:sizeRelV>
+          </wp:anchor>
+        </w:drawing>
+      </w:r>
+    </w:p>
+    <w:p/>
+    <w:p>
+      <w:r>
+        <w:drawing>
+          <wp:anchor distT="0" distB="0" distL="114300" distR="114300" simplePos="0" relativeHeight="251679744" behindDoc="0" locked="0" layoutInCell="1" allowOverlap="1" wp14:anchorId="5E49CB6E" wp14:editId="1C9FBEE8">
+            <wp:simplePos x="0" y="0"/>
+            <wp:positionH relativeFrom="column">
+              <wp:posOffset>864870</wp:posOffset>
+            </wp:positionH>
+            <wp:positionV relativeFrom="paragraph">
+              <wp:posOffset>3585845</wp:posOffset>
+            </wp:positionV>
+            <wp:extent cx="5541010" cy="4906645"/>
+            <wp:effectExtent l="0" t="0" r="2540" b="8255"/>
+            <wp:wrapSquare wrapText="bothSides"/>
+            <wp:docPr id="1273150125" name="Immagine 1" descr="Immagine che contiene testo, calligrafia, Carattere, documento&#10;&#10;Descrizione generata automaticamente"/>
+            <wp:cNvGraphicFramePr>
+              <a:graphicFrameLocks xmlns:a="http://schemas.openxmlformats.org/drawingml/2006/main" noChangeAspect="1"/>
+            </wp:cNvGraphicFramePr>
+            <a:graphic xmlns:a="http://schemas.openxmlformats.org/drawingml/2006/main">
+              <a:graphicData uri="http://schemas.openxmlformats.org/drawingml/2006/picture">
+                <pic:pic xmlns:pic="http://schemas.openxmlformats.org/drawingml/2006/picture">
+                  <pic:nvPicPr>
+                    <pic:cNvPr id="1273150125" name="Immagine 1" descr="Immagine che contiene testo, calligrafia, Carattere, documento&#10;&#10;Descrizione generata automaticamente"/>
+                    <pic:cNvPicPr/>
+                  </pic:nvPicPr>
+                  <pic:blipFill>
+                    <a:blip r:embed="rId22"/>
+                    <a:stretch>
+                      <a:fillRect/>
+                    </a:stretch>
+                  </pic:blipFill>
+                  <pic:spPr>
+                    <a:xfrm>
+                      <a:off x="0" y="0"/>
+                      <a:ext cx="5541010" cy="4906645"/>
+                    </a:xfrm>
+                    <a:prstGeom prst="rect">
+                      <a:avLst/>
+                    </a:prstGeom>
+                  </pic:spPr>
+                </pic:pic>
+              </a:graphicData>
+            </a:graphic>
+            <wp14:sizeRelH relativeFrom="margin">
+              <wp14:pctWidth>0</wp14:pctWidth>
+            </wp14:sizeRelH>
+            <wp14:sizeRelV relativeFrom="margin">
+              <wp14:pctHeight>0</wp14:pctHeight>
+            </wp14:sizeRelV>
+          </wp:anchor>
+        </w:drawing>
+      </w:r>
+    </w:p>
+    <w:p/>
+    <w:p/>
+    <w:p/>
+    <w:p/>
+    <w:p/>
+    <w:p/>
+    <w:p/>
+    <w:p/>
+    <w:p/>
+    <w:p/>
+    <w:p/>
+    <w:p/>
+    <w:p>
+      <w:r>
+        <w:br w:type="page"/>
+      </w:r>
+    </w:p>
+    <w:p>
+      <w:r>
+        <w:lastRenderedPageBreak/>
+        <w:drawing>
+          <wp:anchor distT="0" distB="0" distL="114300" distR="114300" simplePos="0" relativeHeight="251694080" behindDoc="0" locked="0" layoutInCell="1" allowOverlap="1" wp14:anchorId="1B975D35" wp14:editId="4C22FC1D">
+            <wp:simplePos x="0" y="0"/>
+            <wp:positionH relativeFrom="column">
+              <wp:posOffset>205740</wp:posOffset>
+            </wp:positionH>
+            <wp:positionV relativeFrom="paragraph">
+              <wp:posOffset>4389755</wp:posOffset>
+            </wp:positionV>
+            <wp:extent cx="6120130" cy="4237355"/>
+            <wp:effectExtent l="0" t="0" r="0" b="0"/>
+            <wp:wrapSquare wrapText="bothSides"/>
+            <wp:docPr id="1201363462" name="Immagine 1" descr="Immagine che contiene testo, schermata, Carattere, documento&#10;&#10;Descrizione generata automaticamente"/>
+            <wp:cNvGraphicFramePr>
+              <a:graphicFrameLocks xmlns:a="http://schemas.openxmlformats.org/drawingml/2006/main" noChangeAspect="1"/>
+            </wp:cNvGraphicFramePr>
+            <a:graphic xmlns:a="http://schemas.openxmlformats.org/drawingml/2006/main">
+              <a:graphicData uri="http://schemas.openxmlformats.org/drawingml/2006/picture">
+                <pic:pic xmlns:pic="http://schemas.openxmlformats.org/drawingml/2006/picture">
+                  <pic:nvPicPr>
+                    <pic:cNvPr id="1201363462" name="Immagine 1" descr="Immagine che contiene testo, schermata, Carattere, documento&#10;&#10;Descrizione generata automaticamente"/>
+                    <pic:cNvPicPr/>
+                  </pic:nvPicPr>
+                  <pic:blipFill>
+                    <a:blip r:embed="rId23"/>
+                    <a:stretch>
+                      <a:fillRect/>
+                    </a:stretch>
+                  </pic:blipFill>
+                  <pic:spPr>
+                    <a:xfrm>
+                      <a:off x="0" y="0"/>
+                      <a:ext cx="6120130" cy="4237355"/>
+                    </a:xfrm>
+                    <a:prstGeom prst="rect">
+                      <a:avLst/>
+                    </a:prstGeom>
+                  </pic:spPr>
+                </pic:pic>
+              </a:graphicData>
+            </a:graphic>
+          </wp:anchor>
+        </w:drawing>
+      </w:r>
+      <w:r>
+        <w:drawing>
+          <wp:anchor distT="0" distB="0" distL="114300" distR="114300" simplePos="0" relativeHeight="251692032" behindDoc="0" locked="0" layoutInCell="1" allowOverlap="1" wp14:anchorId="2585A555" wp14:editId="3B33AB45">
+            <wp:simplePos x="0" y="0"/>
+            <wp:positionH relativeFrom="column">
+              <wp:posOffset>160020</wp:posOffset>
+            </wp:positionH>
+            <wp:positionV relativeFrom="paragraph">
+              <wp:posOffset>0</wp:posOffset>
+            </wp:positionV>
+            <wp:extent cx="6120130" cy="4189730"/>
+            <wp:effectExtent l="0" t="0" r="0" b="1270"/>
+            <wp:wrapSquare wrapText="bothSides"/>
+            <wp:docPr id="740304127" name="Immagine 1" descr="Immagine che contiene testo, schermata, Carattere, documento&#10;&#10;Descrizione generata automaticamente"/>
+            <wp:cNvGraphicFramePr>
+              <a:graphicFrameLocks xmlns:a="http://schemas.openxmlformats.org/drawingml/2006/main" noChangeAspect="1"/>
+            </wp:cNvGraphicFramePr>
+            <a:graphic xmlns:a="http://schemas.openxmlformats.org/drawingml/2006/main">
+              <a:graphicData uri="http://schemas.openxmlformats.org/drawingml/2006/picture">
+                <pic:pic xmlns:pic="http://schemas.openxmlformats.org/drawingml/2006/picture">
+                  <pic:nvPicPr>
+                    <pic:cNvPr id="740304127" name="Immagine 1" descr="Immagine che contiene testo, schermata, Carattere, documento&#10;&#10;Descrizione generata automaticamente"/>
+                    <pic:cNvPicPr/>
+                  </pic:nvPicPr>
+                  <pic:blipFill>
+                    <a:blip r:embed="rId24"/>
+                    <a:stretch>
+                      <a:fillRect/>
+                    </a:stretch>
+                  </pic:blipFill>
+                  <pic:spPr>
+                    <a:xfrm>
+                      <a:off x="0" y="0"/>
+                      <a:ext cx="6120130" cy="4189730"/>
+                    </a:xfrm>
+                    <a:prstGeom prst="rect">
+                      <a:avLst/>
+                    </a:prstGeom>
+                  </pic:spPr>
+                </pic:pic>
+              </a:graphicData>
+            </a:graphic>
+          </wp:anchor>
+        </w:drawing>
+      </w:r>
+    </w:p>
+    <w:p>
+      <w:r>
+        <w:br w:type="page"/>
+      </w:r>
+    </w:p>
+    <w:p>
+      <w:r>
+        <w:lastRenderedPageBreak/>
+        <w:drawing>
+          <wp:anchor distT="0" distB="0" distL="114300" distR="114300" simplePos="0" relativeHeight="251696128" behindDoc="0" locked="0" layoutInCell="1" allowOverlap="1" wp14:anchorId="0BE34B5F" wp14:editId="591836EE">
+            <wp:simplePos x="0" y="0"/>
+            <wp:positionH relativeFrom="column">
+              <wp:posOffset>506730</wp:posOffset>
+            </wp:positionH>
+            <wp:positionV relativeFrom="paragraph">
+              <wp:posOffset>0</wp:posOffset>
+            </wp:positionV>
+            <wp:extent cx="5617210" cy="1982470"/>
+            <wp:effectExtent l="0" t="0" r="2540" b="0"/>
+            <wp:wrapSquare wrapText="bothSides"/>
+            <wp:docPr id="1137680844" name="Immagine 1" descr="Immagine che contiene testo, schermata, Carattere, algebra&#10;&#10;Descrizione generata automaticamente"/>
+            <wp:cNvGraphicFramePr>
+              <a:graphicFrameLocks xmlns:a="http://schemas.openxmlformats.org/drawingml/2006/main" noChangeAspect="1"/>
+            </wp:cNvGraphicFramePr>
+            <a:graphic xmlns:a="http://schemas.openxmlformats.org/drawingml/2006/main">
+              <a:graphicData uri="http://schemas.openxmlformats.org/drawingml/2006/picture">
+                <pic:pic xmlns:pic="http://schemas.openxmlformats.org/drawingml/2006/picture">
+                  <pic:nvPicPr>
+                    <pic:cNvPr id="1137680844" name="Immagine 1" descr="Immagine che contiene testo, schermata, Carattere, algebra&#10;&#10;Descrizione generata automaticamente"/>
+                    <pic:cNvPicPr/>
+                  </pic:nvPicPr>
+                  <pic:blipFill>
+                    <a:blip r:embed="rId25"/>
+                    <a:stretch>
+                      <a:fillRect/>
+                    </a:stretch>
+                  </pic:blipFill>
+                  <pic:spPr>
+                    <a:xfrm>
+                      <a:off x="0" y="0"/>
+                      <a:ext cx="5617210" cy="1982470"/>
+                    </a:xfrm>
+                    <a:prstGeom prst="rect">
+                      <a:avLst/>
+                    </a:prstGeom>
+                  </pic:spPr>
+                </pic:pic>
+              </a:graphicData>
+            </a:graphic>
+            <wp14:sizeRelH relativeFrom="margin">
+              <wp14:pctWidth>0</wp14:pctWidth>
+            </wp14:sizeRelH>
+            <wp14:sizeRelV relativeFrom="margin">
+              <wp14:pctHeight>0</wp14:pctHeight>
+            </wp14:sizeRelV>
+          </wp:anchor>
+        </w:drawing>
+      </w:r>
+    </w:p>
+    <w:p/>
+    <w:p/>
+    <w:p/>
+    <w:p/>
+    <w:p/>
+    <w:p/>
+    <w:p>
+      <w:pPr>
+        <w:rPr>
+          <w:lang w:val="en-US"/>
+        </w:rPr>
+      </w:pPr>
+      <w:r>
+        <w:rPr>
+          <w:lang w:val="en-US"/>
+        </w:rPr>
+        <w:t>The s-m-n theorem states that given m, n ≥ 1, there is a computable total function s</w:t>
+      </w:r>
+      <w:r>
+        <w:rPr>
+          <w:rFonts w:ascii="Cambria Math" w:hAnsi="Cambria Math" w:cs="Cambria Math"/>
+          <w:lang w:val="en-US"/>
+        </w:rPr>
+        <w:t>ₘ</w:t>
+      </w:r>
+      <w:r>
+        <w:rPr>
+          <w:lang w:val="en-US"/>
+        </w:rPr>
+        <w:t>,</w:t>
+      </w:r>
+      <w:r>
+        <w:rPr>
+          <w:rFonts w:ascii="Cambria Math" w:hAnsi="Cambria Math" w:cs="Cambria Math"/>
+          <w:lang w:val="en-US"/>
+        </w:rPr>
+        <w:t>ₙ</w:t>
+      </w:r>
+      <w:r>
+        <w:rPr>
+          <w:lang w:val="en-US"/>
+        </w:rPr>
+        <w:t xml:space="preserve"> : N</w:t>
+      </w:r>
+      <w:r>
+        <w:rPr>
+          <w:rFonts w:ascii="Arial" w:hAnsi="Arial" w:cs="Arial"/>
+        </w:rPr>
+        <w:t>ᵐ</w:t>
+      </w:r>
+      <w:r>
+        <w:rPr>
+          <w:rFonts w:ascii="Cambria Math" w:hAnsi="Cambria Math" w:cs="Cambria Math"/>
+          <w:lang w:val="en-US"/>
+        </w:rPr>
+        <w:t>⁺</w:t>
+      </w:r>
+      <w:r>
+        <w:rPr>
+          <w:lang w:val="en-US"/>
+        </w:rPr>
+        <w:t xml:space="preserve">¹ → N such that for all e </w:t>
+      </w:r>
+      <w:r>
+        <w:rPr>
+          <w:rFonts w:ascii="Cambria Math" w:hAnsi="Cambria Math" w:cs="Cambria Math"/>
+          <w:lang w:val="en-US"/>
+        </w:rPr>
+        <w:t>∈</w:t>
+      </w:r>
+      <w:r>
+        <w:rPr>
+          <w:lang w:val="en-US"/>
+        </w:rPr>
+        <w:t xml:space="preserve"> N, x</w:t>
+      </w:r>
+      <w:r>
+        <w:rPr>
+          <w:rFonts w:ascii="Cambria Math" w:hAnsi="Cambria Math" w:cs="Cambria Math"/>
+          <w:lang w:val="en-US"/>
+        </w:rPr>
+        <w:t>⃗</w:t>
+      </w:r>
+      <w:r>
+        <w:rPr>
+          <w:lang w:val="en-US"/>
+        </w:rPr>
+        <w:t xml:space="preserve"> </w:t>
+      </w:r>
+      <w:r>
+        <w:rPr>
+          <w:rFonts w:ascii="Cambria Math" w:hAnsi="Cambria Math" w:cs="Cambria Math"/>
+          <w:lang w:val="en-US"/>
+        </w:rPr>
+        <w:t>∈</w:t>
+      </w:r>
+      <w:r>
+        <w:rPr>
+          <w:lang w:val="en-US"/>
+        </w:rPr>
+        <w:t xml:space="preserve"> N</w:t>
+      </w:r>
+      <w:r>
+        <w:rPr>
+          <w:rFonts w:ascii="Arial" w:hAnsi="Arial" w:cs="Arial"/>
+        </w:rPr>
+        <w:t>ᵐ</w:t>
+      </w:r>
+      <w:r>
+        <w:rPr>
+          <w:lang w:val="en-US"/>
+        </w:rPr>
+        <w:t>, y</w:t>
+      </w:r>
+      <w:r>
+        <w:rPr>
+          <w:rFonts w:ascii="Cambria Math" w:hAnsi="Cambria Math" w:cs="Cambria Math"/>
+          <w:lang w:val="en-US"/>
+        </w:rPr>
+        <w:t>⃗</w:t>
+      </w:r>
+      <w:r>
+        <w:rPr>
+          <w:lang w:val="en-US"/>
+        </w:rPr>
+        <w:t xml:space="preserve"> </w:t>
+      </w:r>
+      <w:r>
+        <w:rPr>
+          <w:rFonts w:ascii="Cambria Math" w:hAnsi="Cambria Math" w:cs="Cambria Math"/>
+          <w:lang w:val="en-US"/>
+        </w:rPr>
+        <w:t>∈</w:t>
+      </w:r>
+      <w:r>
+        <w:rPr>
+          <w:lang w:val="en-US"/>
+        </w:rPr>
+        <w:t xml:space="preserve"> N</w:t>
+      </w:r>
+      <w:r>
+        <w:rPr>
+          <w:rFonts w:ascii="Aptos" w:hAnsi="Aptos" w:cs="Aptos"/>
+          <w:lang w:val="en-US"/>
+        </w:rPr>
+        <w:t>ⁿ</w:t>
+      </w:r>
+      <w:r>
+        <w:rPr>
+          <w:lang w:val="en-US"/>
+        </w:rPr>
+        <w:t>:</w:t>
+      </w:r>
+    </w:p>
+    <w:p>
+      <w:pPr>
+        <w:rPr>
+          <w:lang w:val="en-US"/>
+        </w:rPr>
+      </w:pPr>
+      <w:r>
+        <w:t>φ</w:t>
+      </w:r>
+      <w:r>
+        <w:rPr>
+          <w:rFonts w:ascii="Cambria Math" w:hAnsi="Cambria Math" w:cs="Cambria Math"/>
+          <w:lang w:val="en-US"/>
+        </w:rPr>
+        <w:t>ₑ⁽</w:t>
+      </w:r>
+      <w:r>
+        <w:rPr>
+          <w:rFonts w:ascii="Arial" w:hAnsi="Arial" w:cs="Arial"/>
+        </w:rPr>
+        <w:t>ᵐ</w:t>
+      </w:r>
+      <w:r>
+        <w:rPr>
+          <w:rFonts w:ascii="Cambria Math" w:hAnsi="Cambria Math" w:cs="Cambria Math"/>
+          <w:lang w:val="en-US"/>
+        </w:rPr>
+        <w:t>⁺</w:t>
+      </w:r>
+      <w:r>
+        <w:rPr>
+          <w:rFonts w:ascii="Aptos" w:hAnsi="Aptos" w:cs="Aptos"/>
+          <w:lang w:val="en-US"/>
+        </w:rPr>
+        <w:t>ⁿ</w:t>
+      </w:r>
+      <w:r>
+        <w:rPr>
+          <w:rFonts w:ascii="Cambria Math" w:hAnsi="Cambria Math" w:cs="Cambria Math"/>
+          <w:lang w:val="en-US"/>
+        </w:rPr>
+        <w:t>⁾</w:t>
+      </w:r>
+      <w:r>
+        <w:rPr>
+          <w:lang w:val="en-US"/>
+        </w:rPr>
+        <w:t>(x</w:t>
+      </w:r>
+      <w:r>
+        <w:rPr>
+          <w:rFonts w:ascii="Cambria Math" w:hAnsi="Cambria Math" w:cs="Cambria Math"/>
+          <w:lang w:val="en-US"/>
+        </w:rPr>
+        <w:t>⃗</w:t>
+      </w:r>
+      <w:r>
+        <w:rPr>
+          <w:lang w:val="en-US"/>
+        </w:rPr>
+        <w:t>,y</w:t>
+      </w:r>
+      <w:r>
+        <w:rPr>
+          <w:rFonts w:ascii="Cambria Math" w:hAnsi="Cambria Math" w:cs="Cambria Math"/>
+          <w:lang w:val="en-US"/>
+        </w:rPr>
+        <w:t>⃗</w:t>
+      </w:r>
+      <w:r>
+        <w:rPr>
+          <w:lang w:val="en-US"/>
+        </w:rPr>
+        <w:t xml:space="preserve">) = </w:t>
+      </w:r>
+      <w:r>
+        <w:rPr>
+          <w:rFonts w:ascii="Aptos" w:hAnsi="Aptos" w:cs="Aptos"/>
+        </w:rPr>
+        <w:t>φ</w:t>
+      </w:r>
+      <w:r>
+        <w:rPr>
+          <w:rFonts w:ascii="Cambria Math" w:hAnsi="Cambria Math" w:cs="Cambria Math"/>
+          <w:lang w:val="en-US"/>
+        </w:rPr>
+        <w:t>ₛₘ</w:t>
+      </w:r>
+      <w:r>
+        <w:rPr>
+          <w:lang w:val="en-US"/>
+        </w:rPr>
+        <w:t>,</w:t>
+      </w:r>
+      <w:r>
+        <w:rPr>
+          <w:rFonts w:ascii="Cambria Math" w:hAnsi="Cambria Math" w:cs="Cambria Math"/>
+          <w:lang w:val="en-US"/>
+        </w:rPr>
+        <w:t>ₙ</w:t>
+      </w:r>
+      <w:r>
+        <w:rPr>
+          <w:lang w:val="en-US"/>
+        </w:rPr>
+        <w:t>(e,x</w:t>
+      </w:r>
+      <w:r>
+        <w:rPr>
+          <w:rFonts w:ascii="Cambria Math" w:hAnsi="Cambria Math" w:cs="Cambria Math"/>
+          <w:lang w:val="en-US"/>
+        </w:rPr>
+        <w:t>⃗</w:t>
+      </w:r>
+      <w:r>
+        <w:rPr>
+          <w:lang w:val="en-US"/>
+        </w:rPr>
+        <w:t>)</w:t>
+      </w:r>
+      <w:r>
+        <w:rPr>
+          <w:rFonts w:ascii="Cambria Math" w:hAnsi="Cambria Math" w:cs="Cambria Math"/>
+          <w:lang w:val="en-US"/>
+        </w:rPr>
+        <w:t>⁽</w:t>
+      </w:r>
+      <w:r>
+        <w:rPr>
+          <w:rFonts w:ascii="Aptos" w:hAnsi="Aptos" w:cs="Aptos"/>
+          <w:lang w:val="en-US"/>
+        </w:rPr>
+        <w:t>ⁿ</w:t>
+      </w:r>
+      <w:r>
+        <w:rPr>
+          <w:rFonts w:ascii="Cambria Math" w:hAnsi="Cambria Math" w:cs="Cambria Math"/>
+          <w:lang w:val="en-US"/>
+        </w:rPr>
+        <w:t>⁾</w:t>
+      </w:r>
+      <w:r>
+        <w:rPr>
+          <w:lang w:val="en-US"/>
+        </w:rPr>
+        <w:t>(y</w:t>
+      </w:r>
+      <w:r>
+        <w:rPr>
+          <w:rFonts w:ascii="Cambria Math" w:hAnsi="Cambria Math" w:cs="Cambria Math"/>
+          <w:lang w:val="en-US"/>
+        </w:rPr>
+        <w:t>⃗</w:t>
+      </w:r>
+      <w:r>
+        <w:rPr>
+          <w:lang w:val="en-US"/>
+        </w:rPr>
+        <w:t>)</w:t>
+      </w:r>
+    </w:p>
+    <w:p>
+      <w:pPr>
+        <w:rPr>
+          <w:lang w:val="en-US"/>
+        </w:rPr>
+      </w:pPr>
+      <w:r>
+        <w:rPr>
+          <w:lang w:val="en-US"/>
+        </w:rPr>
+        <w:t>We want to use the s-m-n theorem to prove there exists a total computable function s : N → N such that |W</w:t>
+      </w:r>
+      <w:r>
+        <w:rPr>
+          <w:rFonts w:ascii="Cambria Math" w:hAnsi="Cambria Math" w:cs="Cambria Math"/>
+          <w:lang w:val="en-US"/>
+        </w:rPr>
+        <w:t>ₛ₍ₓ₎</w:t>
+      </w:r>
+      <w:r>
+        <w:rPr>
+          <w:lang w:val="en-US"/>
+        </w:rPr>
+        <w:t>| = 2x.</w:t>
+      </w:r>
+    </w:p>
+    <w:p>
+      <w:pPr>
+        <w:rPr>
+          <w:lang w:val="en-US"/>
+        </w:rPr>
+      </w:pPr>
+      <w:r>
+        <w:rPr>
+          <w:lang w:val="en-US"/>
+        </w:rPr>
+        <w:t>Define the function f : N² → N as:</w:t>
+      </w:r>
+    </w:p>
+    <w:p>
+      <w:pPr>
+        <w:rPr>
+          <w:lang w:val="en-US"/>
+        </w:rPr>
+      </w:pPr>
+      <w:r>
+        <w:rPr>
+          <w:lang w:val="en-US"/>
+        </w:rPr>
+        <w:t>f(x,y) = y + 2x</w:t>
+      </w:r>
+    </w:p>
+    <w:p>
+      <w:pPr>
+        <w:rPr>
+          <w:lang w:val="en-US"/>
+        </w:rPr>
+      </w:pPr>
+      <w:r>
+        <w:rPr>
+          <w:lang w:val="en-US"/>
+        </w:rPr>
+        <w:t>This function is clearly computable:</w:t>
+      </w:r>
+    </w:p>
+    <w:p>
+      <w:pPr>
+        <w:rPr>
+          <w:lang w:val="en-US"/>
+        </w:rPr>
+      </w:pPr>
+      <w:r>
+        <w:rPr>
+          <w:lang w:val="en-US"/>
+        </w:rPr>
+        <w:t>f(x,y) = y + 2x</w:t>
+      </w:r>
+    </w:p>
+    <w:p>
+      <w:pPr>
+        <w:rPr>
+          <w:lang w:val="en-US"/>
+        </w:rPr>
+      </w:pPr>
+      <w:r>
+        <w:rPr>
+          <w:lang w:val="en-US"/>
+        </w:rPr>
+        <w:t xml:space="preserve">           = y + </w:t>
+      </w:r>
+      <w:r>
+        <w:t>μ</w:t>
+      </w:r>
+      <w:r>
+        <w:rPr>
+          <w:lang w:val="en-US"/>
+        </w:rPr>
+        <w:t>z.(z=2x)</w:t>
+      </w:r>
+    </w:p>
+    <w:p>
+      <w:pPr>
+        <w:rPr>
+          <w:lang w:val="en-US"/>
+        </w:rPr>
+      </w:pPr>
+      <w:r>
+        <w:rPr>
+          <w:lang w:val="en-US"/>
+        </w:rPr>
+        <w:t xml:space="preserve">           = y + </w:t>
+      </w:r>
+      <w:r>
+        <w:t>μ</w:t>
+      </w:r>
+      <w:r>
+        <w:rPr>
+          <w:lang w:val="en-US"/>
+        </w:rPr>
+        <w:t>z.(</w:t>
+      </w:r>
+      <w:r>
+        <w:rPr>
+          <w:rFonts w:ascii="Cambria Math" w:hAnsi="Cambria Math" w:cs="Cambria Math"/>
+          <w:lang w:val="en-US"/>
+        </w:rPr>
+        <w:t>∃</w:t>
+      </w:r>
+      <w:r>
+        <w:rPr>
+          <w:lang w:val="en-US"/>
+        </w:rPr>
+        <w:t>w.(w</w:t>
+      </w:r>
+      <w:r>
+        <w:rPr>
+          <w:rFonts w:ascii="Aptos" w:hAnsi="Aptos" w:cs="Aptos"/>
+          <w:lang w:val="en-US"/>
+        </w:rPr>
+        <w:t>·</w:t>
+      </w:r>
+      <w:r>
+        <w:rPr>
+          <w:lang w:val="en-US"/>
+        </w:rPr>
+        <w:t xml:space="preserve">2=z) </w:t>
+      </w:r>
+      <w:r>
+        <w:rPr>
+          <w:rFonts w:ascii="Cambria Math" w:hAnsi="Cambria Math" w:cs="Cambria Math"/>
+          <w:lang w:val="en-US"/>
+        </w:rPr>
+        <w:t>∧</w:t>
+      </w:r>
+      <w:r>
+        <w:rPr>
+          <w:lang w:val="en-US"/>
+        </w:rPr>
+        <w:t xml:space="preserve"> w=x)  </w:t>
+      </w:r>
+    </w:p>
+    <w:p>
+      <w:pPr>
+        <w:rPr>
+          <w:lang w:val="en-US"/>
+        </w:rPr>
+      </w:pPr>
+      <w:r>
+        <w:rPr>
+          <w:lang w:val="en-US"/>
+        </w:rPr>
+        <w:t>which shows f is computable since addition, equality checking, and bounded minimization are computable operations.</w:t>
+      </w:r>
+    </w:p>
+    <w:p>
+      <w:pPr>
+        <w:rPr>
+          <w:lang w:val="en-US"/>
+        </w:rPr>
+      </w:pPr>
+      <w:r>
+        <w:rPr>
+          <w:lang w:val="en-US"/>
+        </w:rPr>
+        <w:t>Viewed as a function of y with x as a parameter, f has domain N and codomain {y | y ≥ 2x}, so the set difference {y | y &lt; 2x} has cardinality 2x.</w:t>
+      </w:r>
+    </w:p>
+    <w:p>
+      <w:pPr>
+        <w:rPr>
+          <w:lang w:val="en-US"/>
+        </w:rPr>
+      </w:pPr>
+      <w:r>
+        <w:rPr>
+          <w:lang w:val="en-US"/>
+        </w:rPr>
+        <w:t xml:space="preserve">By the s-m-n theorem, there exists a total computable function s : N → N such that for all x,y </w:t>
+      </w:r>
+      <w:r>
+        <w:rPr>
+          <w:rFonts w:ascii="Cambria Math" w:hAnsi="Cambria Math" w:cs="Cambria Math"/>
+          <w:lang w:val="en-US"/>
+        </w:rPr>
+        <w:t>∈</w:t>
+      </w:r>
+      <w:r>
+        <w:rPr>
+          <w:lang w:val="en-US"/>
+        </w:rPr>
+        <w:t xml:space="preserve"> N:</w:t>
+      </w:r>
+    </w:p>
+    <w:p>
+      <w:pPr>
+        <w:rPr>
+          <w:lang w:val="en-US"/>
+        </w:rPr>
+      </w:pPr>
+      <w:r>
+        <w:t>φ</w:t>
+      </w:r>
+      <w:r>
+        <w:rPr>
+          <w:rFonts w:ascii="Cambria Math" w:hAnsi="Cambria Math" w:cs="Cambria Math"/>
+          <w:lang w:val="en-US"/>
+        </w:rPr>
+        <w:t>ₛ₍ₓ₎</w:t>
+      </w:r>
+      <w:r>
+        <w:rPr>
+          <w:lang w:val="en-US"/>
+        </w:rPr>
+        <w:t>(y) = f(x,y) = y + 2x</w:t>
+      </w:r>
+    </w:p>
+    <w:p>
+      <w:pPr>
+        <w:rPr>
+          <w:lang w:val="en-US"/>
+        </w:rPr>
+      </w:pPr>
+      <w:r>
+        <w:rPr>
+          <w:lang w:val="en-US"/>
+        </w:rPr>
+        <w:t xml:space="preserve">This function s satisfies the required property. For any x </w:t>
+      </w:r>
+      <w:r>
+        <w:rPr>
+          <w:rFonts w:ascii="Cambria Math" w:hAnsi="Cambria Math" w:cs="Cambria Math"/>
+          <w:lang w:val="en-US"/>
+        </w:rPr>
+        <w:t>∈</w:t>
+      </w:r>
+      <w:r>
+        <w:rPr>
+          <w:lang w:val="en-US"/>
+        </w:rPr>
+        <w:t xml:space="preserve"> N:</w:t>
+      </w:r>
+    </w:p>
+    <w:p>
+      <w:pPr>
+        <w:rPr>
+          <w:lang w:val="en-US"/>
+        </w:rPr>
+      </w:pPr>
+      <w:r>
+        <w:rPr>
+          <w:lang w:val="en-US"/>
+        </w:rPr>
+        <w:t>|W</w:t>
+      </w:r>
+      <w:r>
+        <w:rPr>
+          <w:rFonts w:ascii="Cambria Math" w:hAnsi="Cambria Math" w:cs="Cambria Math"/>
+          <w:lang w:val="en-US"/>
+        </w:rPr>
+        <w:t>ₛ₍ₓ₎</w:t>
+      </w:r>
+      <w:r>
+        <w:rPr>
+          <w:lang w:val="en-US"/>
+        </w:rPr>
+        <w:t xml:space="preserve">| = |{y | </w:t>
+      </w:r>
+      <w:r>
+        <w:rPr>
+          <w:rFonts w:ascii="Aptos" w:hAnsi="Aptos" w:cs="Aptos"/>
+        </w:rPr>
+        <w:t>φ</w:t>
+      </w:r>
+      <w:r>
+        <w:rPr>
+          <w:rFonts w:ascii="Cambria Math" w:hAnsi="Cambria Math" w:cs="Cambria Math"/>
+          <w:lang w:val="en-US"/>
+        </w:rPr>
+        <w:t>ₛ₍ₓ₎</w:t>
+      </w:r>
+      <w:r>
+        <w:rPr>
+          <w:lang w:val="en-US"/>
+        </w:rPr>
+        <w:t>(y)</w:t>
+      </w:r>
+      <w:r>
+        <w:rPr>
+          <w:rFonts w:ascii="Aptos" w:hAnsi="Aptos" w:cs="Aptos"/>
+          <w:lang w:val="en-US"/>
+        </w:rPr>
+        <w:t>↓</w:t>
+      </w:r>
+      <w:r>
+        <w:rPr>
+          <w:lang w:val="en-US"/>
+        </w:rPr>
+        <w:t>}|</w:t>
+      </w:r>
+    </w:p>
+    <w:p>
+      <w:pPr>
+        <w:rPr>
+          <w:lang w:val="en-US"/>
+        </w:rPr>
+      </w:pPr>
+      <w:r>
+        <w:rPr>
+          <w:lang w:val="en-US"/>
+        </w:rPr>
+        <w:t xml:space="preserve">            = |{y | f(x,y)↓}| </w:t>
+      </w:r>
+    </w:p>
+    <w:p>
+      <w:pPr>
+        <w:rPr>
+          <w:lang w:val="en-US"/>
+        </w:rPr>
+      </w:pPr>
+      <w:r>
+        <w:rPr>
+          <w:lang w:val="en-US"/>
+        </w:rPr>
+        <w:t xml:space="preserve">            = |N| </w:t>
+      </w:r>
+    </w:p>
+    <w:p>
+      <w:pPr>
+        <w:rPr>
+          <w:lang w:val="en-US"/>
+        </w:rPr>
+      </w:pPr>
+      <w:r>
+        <w:rPr>
+          <w:lang w:val="en-US"/>
+        </w:rPr>
+        <w:t xml:space="preserve">            = ∞</w:t>
+      </w:r>
+    </w:p>
+    <w:p>
+      <w:pPr>
+        <w:rPr>
+          <w:lang w:val="en-US"/>
+        </w:rPr>
+      </w:pPr>
+      <w:r>
+        <w:rPr>
+          <w:lang w:val="en-US"/>
+        </w:rPr>
+        <w:lastRenderedPageBreak/>
+        <w:t>|E</w:t>
+      </w:r>
+      <w:r>
+        <w:rPr>
+          <w:rFonts w:ascii="Cambria Math" w:hAnsi="Cambria Math" w:cs="Cambria Math"/>
+          <w:lang w:val="en-US"/>
+        </w:rPr>
+        <w:t>ₛ₍ₓ₎</w:t>
+      </w:r>
+      <w:r>
+        <w:rPr>
+          <w:lang w:val="en-US"/>
+        </w:rPr>
+        <w:t>| = |{</w:t>
+      </w:r>
+      <w:r>
+        <w:rPr>
+          <w:rFonts w:ascii="Aptos" w:hAnsi="Aptos" w:cs="Aptos"/>
+        </w:rPr>
+        <w:t>φ</w:t>
+      </w:r>
+      <w:r>
+        <w:rPr>
+          <w:rFonts w:ascii="Cambria Math" w:hAnsi="Cambria Math" w:cs="Cambria Math"/>
+          <w:lang w:val="en-US"/>
+        </w:rPr>
+        <w:t>ₛ₍ₓ₎</w:t>
+      </w:r>
+      <w:r>
+        <w:rPr>
+          <w:lang w:val="en-US"/>
+        </w:rPr>
+        <w:t xml:space="preserve">(y) | y </w:t>
+      </w:r>
+      <w:r>
+        <w:rPr>
+          <w:rFonts w:ascii="Cambria Math" w:hAnsi="Cambria Math" w:cs="Cambria Math"/>
+          <w:lang w:val="en-US"/>
+        </w:rPr>
+        <w:t>∈</w:t>
+      </w:r>
+      <w:r>
+        <w:rPr>
+          <w:lang w:val="en-US"/>
+        </w:rPr>
+        <w:t xml:space="preserve"> W</w:t>
+      </w:r>
+      <w:r>
+        <w:rPr>
+          <w:rFonts w:ascii="Cambria Math" w:hAnsi="Cambria Math" w:cs="Cambria Math"/>
+          <w:lang w:val="en-US"/>
+        </w:rPr>
+        <w:t>ₛ₍ₓ₎</w:t>
+      </w:r>
+      <w:r>
+        <w:rPr>
+          <w:lang w:val="en-US"/>
+        </w:rPr>
+        <w:t xml:space="preserve">}|  </w:t>
+      </w:r>
+    </w:p>
+    <w:p>
+      <w:pPr>
+        <w:rPr>
+          <w:lang w:val="en-US"/>
+        </w:rPr>
+      </w:pPr>
+      <w:r>
+        <w:rPr>
+          <w:lang w:val="en-US"/>
+        </w:rPr>
+        <w:t xml:space="preserve">            = |{y + 2x | y </w:t>
+      </w:r>
+      <w:r>
+        <w:rPr>
+          <w:rFonts w:ascii="Cambria Math" w:hAnsi="Cambria Math" w:cs="Cambria Math"/>
+          <w:lang w:val="en-US"/>
+        </w:rPr>
+        <w:t>∈</w:t>
+      </w:r>
+      <w:r>
+        <w:rPr>
+          <w:lang w:val="en-US"/>
+        </w:rPr>
+        <w:t xml:space="preserve"> N}| </w:t>
+      </w:r>
+    </w:p>
+    <w:p>
+      <w:pPr>
+        <w:rPr>
+          <w:lang w:val="en-US"/>
+        </w:rPr>
+      </w:pPr>
+      <w:r>
+        <w:rPr>
+          <w:lang w:val="en-US"/>
+        </w:rPr>
+        <w:t xml:space="preserve">            = |{y | y ≥ 2x}|</w:t>
+      </w:r>
+    </w:p>
+    <w:p>
+      <w:pPr>
+        <w:rPr>
+          <w:lang w:val="en-US"/>
+        </w:rPr>
+      </w:pPr>
+      <w:r>
+        <w:rPr>
+          <w:lang w:val="en-US"/>
+        </w:rPr>
+        <w:t xml:space="preserve">            = |N| - |{y | y &lt; 2x}|  </w:t>
+      </w:r>
+    </w:p>
+    <w:p>
+      <w:pPr>
+        <w:rPr>
+          <w:lang w:val="en-US"/>
+        </w:rPr>
+      </w:pPr>
+      <w:r>
+        <w:rPr>
+          <w:lang w:val="en-US"/>
+        </w:rPr>
+        <w:t xml:space="preserve">            = ∞ - 2x</w:t>
+      </w:r>
+    </w:p>
+    <w:p>
+      <w:pPr>
+        <w:rPr>
+          <w:lang w:val="en-US"/>
+        </w:rPr>
+      </w:pPr>
+      <w:r>
+        <w:rPr>
+          <w:lang w:val="en-US"/>
+        </w:rPr>
+        <w:t xml:space="preserve">            = 2x</w:t>
+      </w:r>
+    </w:p>
+    <w:p>
+      <w:pPr>
+        <w:rPr>
+          <w:lang w:val="en-US"/>
+        </w:rPr>
+      </w:pPr>
+      <w:r>
+        <w:rPr>
+          <w:lang w:val="en-US"/>
+        </w:rPr>
+        <w:t>Therefore, the total computable function s obtained from the s-m-n theorem satisfies |W</w:t>
+      </w:r>
+      <w:r>
+        <w:rPr>
+          <w:rFonts w:ascii="Cambria Math" w:hAnsi="Cambria Math" w:cs="Cambria Math"/>
+          <w:lang w:val="en-US"/>
+        </w:rPr>
+        <w:t>ₛ₍ₓ₎</w:t>
+      </w:r>
+      <w:r>
+        <w:rPr>
+          <w:lang w:val="en-US"/>
+        </w:rPr>
+        <w:t xml:space="preserve">| = </w:t>
+      </w:r>
+      <w:r>
+        <w:rPr>
+          <w:rFonts w:ascii="Aptos" w:hAnsi="Aptos" w:cs="Aptos"/>
+          <w:lang w:val="en-US"/>
+        </w:rPr>
+        <w:t>∞</w:t>
+      </w:r>
+      <w:r>
+        <w:rPr>
+          <w:lang w:val="en-US"/>
+        </w:rPr>
+        <w:t xml:space="preserve"> and |E</w:t>
+      </w:r>
+      <w:r>
+        <w:rPr>
+          <w:rFonts w:ascii="Cambria Math" w:hAnsi="Cambria Math" w:cs="Cambria Math"/>
+          <w:lang w:val="en-US"/>
+        </w:rPr>
+        <w:t>ₛ₍ₓ₎</w:t>
+      </w:r>
+      <w:r>
+        <w:rPr>
+          <w:lang w:val="en-US"/>
+        </w:rPr>
+        <w:t xml:space="preserve">| = 2x for all x </w:t>
+      </w:r>
+      <w:r>
+        <w:rPr>
+          <w:rFonts w:ascii="Cambria Math" w:hAnsi="Cambria Math" w:cs="Cambria Math"/>
+          <w:lang w:val="en-US"/>
+        </w:rPr>
+        <w:t>∈</w:t>
+      </w:r>
+      <w:r>
+        <w:rPr>
+          <w:lang w:val="en-US"/>
+        </w:rPr>
+        <w:t xml:space="preserve"> N, proving the desired result.</w:t>
+      </w:r>
+    </w:p>
+    <w:p>
+      <w:pPr>
+        <w:rPr>
+          <w:lang w:val="en-US"/>
+        </w:rPr>
+      </w:pPr>
+    </w:p>
+    <w:p>
+      <w:pPr>
+        <w:rPr>
+          <w:lang w:val="en-US"/>
+        </w:rPr>
+      </w:pPr>
+    </w:p>
+    <w:p>
+      <w:pPr>
+        <w:rPr>
+          <w:lang w:val="en-US"/>
+        </w:rPr>
+      </w:pPr>
+    </w:p>
+    <w:p>
+      <w:pPr>
+        <w:rPr>
+          <w:lang w:val="en-US"/>
+        </w:rPr>
+      </w:pPr>
     </w:p>
     <w:sectPr>
       <w:pgSz w:w="11906" w:h="16838"/>
@@ -165,9 +2915,172 @@
 </w:document>
 </file>
 
+<file path=word/endnotes.xml><?xml version="1.0" encoding="utf-8"?>
+<w:endnotes xmlns:wpc="http://schemas.microsoft.com/office/word/2010/wordprocessingCanvas" xmlns:cx="http://schemas.microsoft.com/office/drawing/2014/chartex" xmlns:cx1="http://schemas.microsoft.com/office/drawing/2015/9/8/chartex" xmlns:cx2="http://schemas.microsoft.com/office/drawing/2015/10/21/chartex" xmlns:cx3="http://schemas.microsoft.com/office/drawing/2016/5/9/chartex" xmlns:cx4="http://schemas.microsoft.com/office/drawing/2016/5/10/chartex" xmlns:cx5="http://schemas.microsoft.com/office/drawing/2016/5/11/chartex" xmlns:cx6="http://schemas.microsoft.com/office/drawing/2016/5/12/chartex" xmlns:cx7="http://schemas.microsoft.com/office/drawing/2016/5/13/chartex" xmlns:cx8="http://schemas.microsoft.com/office/drawing/2016/5/14/chartex" xmlns:mc="http://schemas.openxmlformats.org/markup-compatibility/2006" xmlns:aink="http://schemas.microsoft.com/office/drawing/2016/ink" xmlns:am3d="http://schemas.microsoft.com/office/drawing/2017/model3d" xmlns:o="urn:schemas-microsoft-com:office:office" xmlns:oel="http://schemas.microsoft.com/office/2019/extlst" xmlns:r="http://schemas.openxmlformats.org/officeDocument/2006/relationships" xmlns:m="http://schemas.openxmlformats.org/officeDocument/2006/math" xmlns:v="urn:schemas-microsoft-com:vml" xmlns:wp14="http://schemas.microsoft.com/office/word/2010/wordprocessingDrawing" xmlns:wp="http://schemas.openxmlformats.org/drawingml/2006/wordprocessingDrawing" xmlns:w10="urn:schemas-microsoft-com:office:word" xmlns:w="http://schemas.openxmlformats.org/wordprocessingml/2006/main" xmlns:w14="http://schemas.microsoft.com/office/word/2010/wordml" xmlns:w15="http://schemas.microsoft.com/office/word/2012/wordml" xmlns:w16cex="http://schemas.microsoft.com/office/word/2018/wordml/cex" xmlns:w16cid="http://schemas.microsoft.com/office/word/2016/wordml/cid" xmlns:w16="http://schemas.microsoft.com/office/word/2018/wordml" xmlns:w16du="http://schemas.microsoft.com/office/word/2023/wordml/word16du" xmlns:w16sdtdh="http://schemas.microsoft.com/office/word/2020/wordml/sdtdatahash" xmlns:w16se="http://schemas.microsoft.com/office/word/2015/wordml/symex" xmlns:wpg="http://schemas.microsoft.com/office/word/2010/wordprocessingGroup" xmlns:wpi="http://schemas.microsoft.com/office/word/2010/wordprocessingInk" xmlns:wne="http://schemas.microsoft.com/office/word/2006/wordml" xmlns:wps="http://schemas.microsoft.com/office/word/2010/wordprocessingShape" mc:Ignorable="w14 w15 w16se w16cid w16 w16cex w16sdtdh w16du wp14">
+  <w:endnote w:type="separator" w:id="-1">
+    <w:p>
+      <w:pPr>
+        <w:spacing w:after="0" w:line="240" w:lineRule="auto"/>
+      </w:pPr>
+      <w:r>
+        <w:separator/>
+      </w:r>
+    </w:p>
+  </w:endnote>
+  <w:endnote w:type="continuationSeparator" w:id="0">
+    <w:p>
+      <w:pPr>
+        <w:spacing w:after="0" w:line="240" w:lineRule="auto"/>
+      </w:pPr>
+      <w:r>
+        <w:continuationSeparator/>
+      </w:r>
+    </w:p>
+  </w:endnote>
+</w:endnotes>
+</file>
+
+<file path=word/footnotes.xml><?xml version="1.0" encoding="utf-8"?>
+<w:footnotes xmlns:wpc="http://schemas.microsoft.com/office/word/2010/wordprocessingCanvas" xmlns:cx="http://schemas.microsoft.com/office/drawing/2014/chartex" xmlns:cx1="http://schemas.microsoft.com/office/drawing/2015/9/8/chartex" xmlns:cx2="http://schemas.microsoft.com/office/drawing/2015/10/21/chartex" xmlns:cx3="http://schemas.microsoft.com/office/drawing/2016/5/9/chartex" xmlns:cx4="http://schemas.microsoft.com/office/drawing/2016/5/10/chartex" xmlns:cx5="http://schemas.microsoft.com/office/drawing/2016/5/11/chartex" xmlns:cx6="http://schemas.microsoft.com/office/drawing/2016/5/12/chartex" xmlns:cx7="http://schemas.microsoft.com/office/drawing/2016/5/13/chartex" xmlns:cx8="http://schemas.microsoft.com/office/drawing/2016/5/14/chartex" xmlns:mc="http://schemas.openxmlformats.org/markup-compatibility/2006" xmlns:aink="http://schemas.microsoft.com/office/drawing/2016/ink" xmlns:am3d="http://schemas.microsoft.com/office/drawing/2017/model3d" xmlns:o="urn:schemas-microsoft-com:office:office" xmlns:oel="http://schemas.microsoft.com/office/2019/extlst" xmlns:r="http://schemas.openxmlformats.org/officeDocument/2006/relationships" xmlns:m="http://schemas.openxmlformats.org/officeDocument/2006/math" xmlns:v="urn:schemas-microsoft-com:vml" xmlns:wp14="http://schemas.microsoft.com/office/word/2010/wordprocessingDrawing" xmlns:wp="http://schemas.openxmlformats.org/drawingml/2006/wordprocessingDrawing" xmlns:w10="urn:schemas-microsoft-com:office:word" xmlns:w="http://schemas.openxmlformats.org/wordprocessingml/2006/main" xmlns:w14="http://schemas.microsoft.com/office/word/2010/wordml" xmlns:w15="http://schemas.microsoft.com/office/word/2012/wordml" xmlns:w16cex="http://schemas.microsoft.com/office/word/2018/wordml/cex" xmlns:w16cid="http://schemas.microsoft.com/office/word/2016/wordml/cid" xmlns:w16="http://schemas.microsoft.com/office/word/2018/wordml" xmlns:w16du="http://schemas.microsoft.com/office/word/2023/wordml/word16du" xmlns:w16sdtdh="http://schemas.microsoft.com/office/word/2020/wordml/sdtdatahash" xmlns:w16se="http://schemas.microsoft.com/office/word/2015/wordml/symex" xmlns:wpg="http://schemas.microsoft.com/office/word/2010/wordprocessingGroup" xmlns:wpi="http://schemas.microsoft.com/office/word/2010/wordprocessingInk" xmlns:wne="http://schemas.microsoft.com/office/word/2006/wordml" xmlns:wps="http://schemas.microsoft.com/office/word/2010/wordprocessingShape" mc:Ignorable="w14 w15 w16se w16cid w16 w16cex w16sdtdh w16du wp14">
+  <w:footnote w:type="separator" w:id="-1">
+    <w:p>
+      <w:pPr>
+        <w:spacing w:after="0" w:line="240" w:lineRule="auto"/>
+      </w:pPr>
+      <w:r>
+        <w:separator/>
+      </w:r>
+    </w:p>
+  </w:footnote>
+  <w:footnote w:type="continuationSeparator" w:id="0">
+    <w:p>
+      <w:pPr>
+        <w:spacing w:after="0" w:line="240" w:lineRule="auto"/>
+      </w:pPr>
+      <w:r>
+        <w:continuationSeparator/>
+      </w:r>
+    </w:p>
+  </w:footnote>
+</w:footnotes>
+</file>
+
 <file path=word/numbering.xml><?xml version="1.0" encoding="utf-8"?>
 <w:numbering xmlns:wpc="http://schemas.microsoft.com/office/word/2010/wordprocessingCanvas" xmlns:cx="http://schemas.microsoft.com/office/drawing/2014/chartex" xmlns:cx1="http://schemas.microsoft.com/office/drawing/2015/9/8/chartex" xmlns:cx2="http://schemas.microsoft.com/office/drawing/2015/10/21/chartex" xmlns:cx3="http://schemas.microsoft.com/office/drawing/2016/5/9/chartex" xmlns:cx4="http://schemas.microsoft.com/office/drawing/2016/5/10/chartex" xmlns:cx5="http://schemas.microsoft.com/office/drawing/2016/5/11/chartex" xmlns:cx6="http://schemas.microsoft.com/office/drawing/2016/5/12/chartex" xmlns:cx7="http://schemas.microsoft.com/office/drawing/2016/5/13/chartex" xmlns:cx8="http://schemas.microsoft.com/office/drawing/2016/5/14/chartex" xmlns:mc="http://schemas.openxmlformats.org/markup-compatibility/2006" xmlns:aink="http://schemas.microsoft.com/office/drawing/2016/ink" xmlns:am3d="http://schemas.microsoft.com/office/drawing/2017/model3d" xmlns:o="urn:schemas-microsoft-com:office:office" xmlns:oel="http://schemas.microsoft.com/office/2019/extlst" xmlns:r="http://schemas.openxmlformats.org/officeDocument/2006/relationships" xmlns:m="http://schemas.openxmlformats.org/officeDocument/2006/math" xmlns:v="urn:schemas-microsoft-com:vml" xmlns:wp14="http://schemas.microsoft.com/office/word/2010/wordprocessingDrawing" xmlns:wp="http://schemas.openxmlformats.org/drawingml/2006/wordprocessingDrawing" xmlns:w10="urn:schemas-microsoft-com:office:word" xmlns:w="http://schemas.openxmlformats.org/wordprocessingml/2006/main" xmlns:w14="http://schemas.microsoft.com/office/word/2010/wordml" xmlns:w15="http://schemas.microsoft.com/office/word/2012/wordml" xmlns:w16cex="http://schemas.microsoft.com/office/word/2018/wordml/cex" xmlns:w16cid="http://schemas.microsoft.com/office/word/2016/wordml/cid" xmlns:w16="http://schemas.microsoft.com/office/word/2018/wordml" xmlns:w16du="http://schemas.microsoft.com/office/word/2023/wordml/word16du" xmlns:w16sdtdh="http://schemas.microsoft.com/office/word/2020/wordml/sdtdatahash" xmlns:w16se="http://schemas.microsoft.com/office/word/2015/wordml/symex" xmlns:wpg="http://schemas.microsoft.com/office/word/2010/wordprocessingGroup" xmlns:wpi="http://schemas.microsoft.com/office/word/2010/wordprocessingInk" xmlns:wne="http://schemas.microsoft.com/office/word/2006/wordml" xmlns:wps="http://schemas.microsoft.com/office/word/2010/wordprocessingShape" mc:Ignorable="w14 w15 w16se w16cid w16 w16cex w16sdtdh w16du wp14">
   <w:abstractNum w:abstractNumId="0" w15:restartNumberingAfterBreak="0">
+    <w:nsid w:val="190E5210"/>
+    <w:multiLevelType w:val="multilevel"/>
+    <w:tmpl w:val="F25EBCD8"/>
+    <w:lvl w:ilvl="0">
+      <w:start w:val="1"/>
+      <w:numFmt w:val="decimal"/>
+      <w:lvlText w:val="%1."/>
+      <w:lvlJc w:val="left"/>
+      <w:pPr>
+        <w:tabs>
+          <w:tab w:val="num" w:pos="720"/>
+        </w:tabs>
+        <w:ind w:left="720" w:hanging="360"/>
+      </w:pPr>
+    </w:lvl>
+    <w:lvl w:ilvl="1" w:tentative="1">
+      <w:start w:val="1"/>
+      <w:numFmt w:val="decimal"/>
+      <w:lvlText w:val="%2."/>
+      <w:lvlJc w:val="left"/>
+      <w:pPr>
+        <w:tabs>
+          <w:tab w:val="num" w:pos="1440"/>
+        </w:tabs>
+        <w:ind w:left="1440" w:hanging="360"/>
+      </w:pPr>
+    </w:lvl>
+    <w:lvl w:ilvl="2" w:tentative="1">
+      <w:start w:val="1"/>
+      <w:numFmt w:val="decimal"/>
+      <w:lvlText w:val="%3."/>
+      <w:lvlJc w:val="left"/>
+      <w:pPr>
+        <w:tabs>
+          <w:tab w:val="num" w:pos="2160"/>
+        </w:tabs>
+        <w:ind w:left="2160" w:hanging="360"/>
+      </w:pPr>
+    </w:lvl>
+    <w:lvl w:ilvl="3" w:tentative="1">
+      <w:start w:val="1"/>
+      <w:numFmt w:val="decimal"/>
+      <w:lvlText w:val="%4."/>
+      <w:lvlJc w:val="left"/>
+      <w:pPr>
+        <w:tabs>
+          <w:tab w:val="num" w:pos="2880"/>
+        </w:tabs>
+        <w:ind w:left="2880" w:hanging="360"/>
+      </w:pPr>
+    </w:lvl>
+    <w:lvl w:ilvl="4" w:tentative="1">
+      <w:start w:val="1"/>
+      <w:numFmt w:val="decimal"/>
+      <w:lvlText w:val="%5."/>
+      <w:lvlJc w:val="left"/>
+      <w:pPr>
+        <w:tabs>
+          <w:tab w:val="num" w:pos="3600"/>
+        </w:tabs>
+        <w:ind w:left="3600" w:hanging="360"/>
+      </w:pPr>
+    </w:lvl>
+    <w:lvl w:ilvl="5" w:tentative="1">
+      <w:start w:val="1"/>
+      <w:numFmt w:val="decimal"/>
+      <w:lvlText w:val="%6."/>
+      <w:lvlJc w:val="left"/>
+      <w:pPr>
+        <w:tabs>
+          <w:tab w:val="num" w:pos="4320"/>
+        </w:tabs>
+        <w:ind w:left="4320" w:hanging="360"/>
+      </w:pPr>
+    </w:lvl>
+    <w:lvl w:ilvl="6" w:tentative="1">
+      <w:start w:val="1"/>
+      <w:numFmt w:val="decimal"/>
+      <w:lvlText w:val="%7."/>
+      <w:lvlJc w:val="left"/>
+      <w:pPr>
+        <w:tabs>
+          <w:tab w:val="num" w:pos="5040"/>
+        </w:tabs>
+        <w:ind w:left="5040" w:hanging="360"/>
+      </w:pPr>
+    </w:lvl>
+    <w:lvl w:ilvl="7" w:tentative="1">
+      <w:start w:val="1"/>
+      <w:numFmt w:val="decimal"/>
+      <w:lvlText w:val="%8."/>
+      <w:lvlJc w:val="left"/>
+      <w:pPr>
+        <w:tabs>
+          <w:tab w:val="num" w:pos="5760"/>
+        </w:tabs>
+        <w:ind w:left="5760" w:hanging="360"/>
+      </w:pPr>
+    </w:lvl>
+    <w:lvl w:ilvl="8" w:tentative="1">
+      <w:start w:val="1"/>
+      <w:numFmt w:val="decimal"/>
+      <w:lvlText w:val="%9."/>
+      <w:lvlJc w:val="left"/>
+      <w:pPr>
+        <w:tabs>
+          <w:tab w:val="num" w:pos="6480"/>
+        </w:tabs>
+        <w:ind w:left="6480" w:hanging="360"/>
+      </w:pPr>
+    </w:lvl>
+  </w:abstractNum>
+  <w:abstractNum w:abstractNumId="1" w15:restartNumberingAfterBreak="0">
     <w:nsid w:val="2A862304"/>
     <w:multiLevelType w:val="multilevel"/>
     <w:tmpl w:val="008E812A"/>
@@ -316,7 +3229,7 @@
       </w:rPr>
     </w:lvl>
   </w:abstractNum>
-  <w:abstractNum w:abstractNumId="1" w15:restartNumberingAfterBreak="0">
+  <w:abstractNum w:abstractNumId="2" w15:restartNumberingAfterBreak="0">
     <w:nsid w:val="44650649"/>
     <w:multiLevelType w:val="hybridMultilevel"/>
     <w:tmpl w:val="8E8AB2EC"/>
@@ -429,7 +3342,119 @@
       </w:rPr>
     </w:lvl>
   </w:abstractNum>
-  <w:abstractNum w:abstractNumId="2" w15:restartNumberingAfterBreak="0">
+  <w:abstractNum w:abstractNumId="3" w15:restartNumberingAfterBreak="0">
+    <w:nsid w:val="474274AB"/>
+    <w:multiLevelType w:val="hybridMultilevel"/>
+    <w:tmpl w:val="AC18A09E"/>
+    <w:lvl w:ilvl="0" w:tplc="0F7C8F4A">
+      <w:numFmt w:val="bullet"/>
+      <w:lvlText w:val="-"/>
+      <w:lvlJc w:val="left"/>
+      <w:pPr>
+        <w:ind w:left="720" w:hanging="360"/>
+      </w:pPr>
+      <w:rPr>
+        <w:rFonts w:ascii="Aptos" w:eastAsiaTheme="minorHAnsi" w:hAnsi="Aptos" w:cstheme="minorBidi" w:hint="default"/>
+      </w:rPr>
+    </w:lvl>
+    <w:lvl w:ilvl="1" w:tplc="04100003" w:tentative="1">
+      <w:start w:val="1"/>
+      <w:numFmt w:val="bullet"/>
+      <w:lvlText w:val="o"/>
+      <w:lvlJc w:val="left"/>
+      <w:pPr>
+        <w:ind w:left="1440" w:hanging="360"/>
+      </w:pPr>
+      <w:rPr>
+        <w:rFonts w:ascii="Courier New" w:hAnsi="Courier New" w:cs="Courier New" w:hint="default"/>
+      </w:rPr>
+    </w:lvl>
+    <w:lvl w:ilvl="2" w:tplc="04100005" w:tentative="1">
+      <w:start w:val="1"/>
+      <w:numFmt w:val="bullet"/>
+      <w:lvlText w:val=""/>
+      <w:lvlJc w:val="left"/>
+      <w:pPr>
+        <w:ind w:left="2160" w:hanging="360"/>
+      </w:pPr>
+      <w:rPr>
+        <w:rFonts w:ascii="Wingdings" w:hAnsi="Wingdings" w:hint="default"/>
+      </w:rPr>
+    </w:lvl>
+    <w:lvl w:ilvl="3" w:tplc="04100001" w:tentative="1">
+      <w:start w:val="1"/>
+      <w:numFmt w:val="bullet"/>
+      <w:lvlText w:val=""/>
+      <w:lvlJc w:val="left"/>
+      <w:pPr>
+        <w:ind w:left="2880" w:hanging="360"/>
+      </w:pPr>
+      <w:rPr>
+        <w:rFonts w:ascii="Symbol" w:hAnsi="Symbol" w:hint="default"/>
+      </w:rPr>
+    </w:lvl>
+    <w:lvl w:ilvl="4" w:tplc="04100003" w:tentative="1">
+      <w:start w:val="1"/>
+      <w:numFmt w:val="bullet"/>
+      <w:lvlText w:val="o"/>
+      <w:lvlJc w:val="left"/>
+      <w:pPr>
+        <w:ind w:left="3600" w:hanging="360"/>
+      </w:pPr>
+      <w:rPr>
+        <w:rFonts w:ascii="Courier New" w:hAnsi="Courier New" w:cs="Courier New" w:hint="default"/>
+      </w:rPr>
+    </w:lvl>
+    <w:lvl w:ilvl="5" w:tplc="04100005" w:tentative="1">
+      <w:start w:val="1"/>
+      <w:numFmt w:val="bullet"/>
+      <w:lvlText w:val=""/>
+      <w:lvlJc w:val="left"/>
+      <w:pPr>
+        <w:ind w:left="4320" w:hanging="360"/>
+      </w:pPr>
+      <w:rPr>
+        <w:rFonts w:ascii="Wingdings" w:hAnsi="Wingdings" w:hint="default"/>
+      </w:rPr>
+    </w:lvl>
+    <w:lvl w:ilvl="6" w:tplc="04100001" w:tentative="1">
+      <w:start w:val="1"/>
+      <w:numFmt w:val="bullet"/>
+      <w:lvlText w:val=""/>
+      <w:lvlJc w:val="left"/>
+      <w:pPr>
+        <w:ind w:left="5040" w:hanging="360"/>
+      </w:pPr>
+      <w:rPr>
+        <w:rFonts w:ascii="Symbol" w:hAnsi="Symbol" w:hint="default"/>
+      </w:rPr>
+    </w:lvl>
+    <w:lvl w:ilvl="7" w:tplc="04100003" w:tentative="1">
+      <w:start w:val="1"/>
+      <w:numFmt w:val="bullet"/>
+      <w:lvlText w:val="o"/>
+      <w:lvlJc w:val="left"/>
+      <w:pPr>
+        <w:ind w:left="5760" w:hanging="360"/>
+      </w:pPr>
+      <w:rPr>
+        <w:rFonts w:ascii="Courier New" w:hAnsi="Courier New" w:cs="Courier New" w:hint="default"/>
+      </w:rPr>
+    </w:lvl>
+    <w:lvl w:ilvl="8" w:tplc="04100005" w:tentative="1">
+      <w:start w:val="1"/>
+      <w:numFmt w:val="bullet"/>
+      <w:lvlText w:val=""/>
+      <w:lvlJc w:val="left"/>
+      <w:pPr>
+        <w:ind w:left="6480" w:hanging="360"/>
+      </w:pPr>
+      <w:rPr>
+        <w:rFonts w:ascii="Wingdings" w:hAnsi="Wingdings" w:hint="default"/>
+      </w:rPr>
+    </w:lvl>
+  </w:abstractNum>
+  <w:abstractNum w:abstractNumId="4" w15:restartNumberingAfterBreak="0">
     <w:nsid w:val="5C840AAB"/>
     <w:multiLevelType w:val="hybridMultilevel"/>
     <w:tmpl w:val="FEC8DBFE"/>
@@ -542,7 +3567,7 @@
       </w:rPr>
     </w:lvl>
   </w:abstractNum>
-  <w:abstractNum w:abstractNumId="3" w15:restartNumberingAfterBreak="0">
+  <w:abstractNum w:abstractNumId="5" w15:restartNumberingAfterBreak="0">
     <w:nsid w:val="63EE7EE2"/>
     <w:multiLevelType w:val="multilevel"/>
     <w:tmpl w:val="0B2E27CE"/>
@@ -692,16 +3717,22 @@
     </w:lvl>
   </w:abstractNum>
   <w:num w:numId="1" w16cid:durableId="794324448">
+    <w:abstractNumId w:val="5"/>
+  </w:num>
+  <w:num w:numId="2" w16cid:durableId="1156140915">
+    <w:abstractNumId w:val="1"/>
+  </w:num>
+  <w:num w:numId="3" w16cid:durableId="902528554">
+    <w:abstractNumId w:val="2"/>
+  </w:num>
+  <w:num w:numId="4" w16cid:durableId="2056612419">
+    <w:abstractNumId w:val="4"/>
+  </w:num>
+  <w:num w:numId="5" w16cid:durableId="2065256343">
     <w:abstractNumId w:val="3"/>
   </w:num>
-  <w:num w:numId="2" w16cid:durableId="1156140915">
+  <w:num w:numId="6" w16cid:durableId="368721944">
     <w:abstractNumId w:val="0"/>
-  </w:num>
-  <w:num w:numId="3" w16cid:durableId="902528554">
-    <w:abstractNumId w:val="1"/>
-  </w:num>
-  <w:num w:numId="4" w16cid:durableId="2056612419">
-    <w:abstractNumId w:val="2"/>
   </w:num>
 </w:numbering>
 </file>
@@ -1309,7 +4340,6 @@
   <w:style w:type="character" w:default="1" w:styleId="Carpredefinitoparagrafo">
     <w:name w:val="Default Paragraph Font"/>
     <w:uiPriority w:val="1"/>
-    <w:semiHidden/>
     <w:unhideWhenUsed/>
   </w:style>
   <w:style w:type="table" w:default="1" w:styleId="Tabellanormale">
@@ -1623,6 +4653,50 @@
       <w:spacing w:val="5"/>
     </w:rPr>
   </w:style>
+  <w:style w:type="paragraph" w:styleId="Intestazione">
+    <w:name w:val="header"/>
+    <w:basedOn w:val="Normale"/>
+    <w:link w:val="IntestazioneCarattere"/>
+    <w:uiPriority w:val="99"/>
+    <w:unhideWhenUsed/>
+    <w:rsid w:val="00D0144B"/>
+    <w:pPr>
+      <w:tabs>
+        <w:tab w:val="center" w:pos="4819"/>
+        <w:tab w:val="right" w:pos="9638"/>
+      </w:tabs>
+      <w:spacing w:after="0" w:line="240" w:lineRule="auto"/>
+    </w:pPr>
+  </w:style>
+  <w:style w:type="character" w:customStyle="1" w:styleId="IntestazioneCarattere">
+    <w:name w:val="Intestazione Carattere"/>
+    <w:basedOn w:val="Carpredefinitoparagrafo"/>
+    <w:link w:val="Intestazione"/>
+    <w:uiPriority w:val="99"/>
+    <w:rsid w:val="00D0144B"/>
+  </w:style>
+  <w:style w:type="paragraph" w:styleId="Pidipagina">
+    <w:name w:val="footer"/>
+    <w:basedOn w:val="Normale"/>
+    <w:link w:val="PidipaginaCarattere"/>
+    <w:uiPriority w:val="99"/>
+    <w:unhideWhenUsed/>
+    <w:rsid w:val="00D0144B"/>
+    <w:pPr>
+      <w:tabs>
+        <w:tab w:val="center" w:pos="4819"/>
+        <w:tab w:val="right" w:pos="9638"/>
+      </w:tabs>
+      <w:spacing w:after="0" w:line="240" w:lineRule="auto"/>
+    </w:pPr>
+  </w:style>
+  <w:style w:type="character" w:customStyle="1" w:styleId="PidipaginaCarattere">
+    <w:name w:val="Piè di pagina Carattere"/>
+    <w:basedOn w:val="Carpredefinitoparagrafo"/>
+    <w:link w:val="Pidipagina"/>
+    <w:uiPriority w:val="99"/>
+    <w:rsid w:val="00D0144B"/>
+  </w:style>
 </w:styles>
 </file>
 

</xml_diff>